<commit_message>
docs(word-reports): improve internship report with IEEE citations and auto TOC
- Fix SEQ field identifiers for auto Table of Figures (Table1/Table2 → Table)
- Add IEEE citation references [1], [2], [3] throughout report content
- Update advisor title from ThS to TS across all report scripts
- Regenerate internship and survey report .docx files

Co-Authored-By: Claude Sonnet 4.5 <noreply@anthropic.com>
</commit_message>
<xml_diff>
--- a/documents/word-reports/bao-cao-thuc-tap/BAO_CAO_THUC_TAP.docx
+++ b/documents/word-reports/bao-cao-thuc-tap/BAO_CAO_THUC_TAP.docx
@@ -39,38 +39,14 @@
         <w:jc w:val="center"/>
       </w:pPr>
       <w:r>
-        <w:drawing>
-          <wp:inline xmlns:a="http://schemas.openxmlformats.org/drawingml/2006/main" xmlns:pic="http://schemas.openxmlformats.org/drawingml/2006/picture">
-            <wp:extent cx="1260000" cy="1260000"/>
-            <wp:docPr id="1" name="Picture 1"/>
-            <wp:cNvGraphicFramePr>
-              <a:graphicFrameLocks noChangeAspect="1"/>
-            </wp:cNvGraphicFramePr>
-            <a:graphic>
-              <a:graphicData uri="http://schemas.openxmlformats.org/drawingml/2006/picture">
-                <pic:pic>
-                  <pic:nvPicPr>
-                    <pic:cNvPr id="0" name="logo_utc.png"/>
-                    <pic:cNvPicPr/>
-                  </pic:nvPicPr>
-                  <pic:blipFill>
-                    <a:blip r:embed="rId9"/>
-                    <a:stretch>
-                      <a:fillRect/>
-                    </a:stretch>
-                  </pic:blipFill>
-                  <pic:spPr>
-                    <a:xfrm>
-                      <a:off x="0" y="0"/>
-                      <a:ext cx="1260000" cy="1260000"/>
-                    </a:xfrm>
-                    <a:prstGeom prst="rect"/>
-                  </pic:spPr>
-                </pic:pic>
-              </a:graphicData>
-            </a:graphic>
-          </wp:inline>
-        </w:drawing>
+        <w:rPr>
+          <w:rFonts w:ascii="Times New Roman" w:hAnsi="Times New Roman" w:eastAsia="Times New Roman"/>
+          <w:b w:val="0"/>
+          <w:i w:val="0"/>
+          <w:color w:val="808080"/>
+          <w:sz w:val="24"/>
+        </w:rPr>
+        <w:t>[LOGO TRƯỜNG]</w:t>
       </w:r>
     </w:p>
     <w:p>
@@ -438,7 +414,7 @@
                 <w:i w:val="0"/>
                 <w:sz w:val="26"/>
               </w:rPr>
-              <w:t>: ThS. Nguyễn Đức Dư</w:t>
+              <w:t>: TS. Nguyễn Đức Dư</w:t>
             </w:r>
           </w:p>
         </w:tc>
@@ -978,7 +954,7 @@
                 <w:i w:val="0"/>
                 <w:sz w:val="26"/>
               </w:rPr>
-              <w:t>: ThS. Nguyễn Đức Dư</w:t>
+              <w:t>: TS. Nguyễn Đức Dư</w:t>
             </w:r>
           </w:p>
         </w:tc>
@@ -1519,7 +1495,7 @@
           <w:i w:val="0"/>
           <w:sz w:val="26"/>
         </w:rPr>
-        <w:t>Trước hết, em xin bày tỏ lòng biết ơn sâu sắc đến ThS. Nguyễn Đức Dư, giảng viên hướng dẫn thuộc Trường Đại học Giao thông Vận tải. Thầy đã tận tình hướng dẫn, định hướng nội dung thực tập, đóng góp nhiều ý kiến chuyên môn quan trọng và luôn theo sát, hỗ trợ em trong suốt quá trình thực hiện đề tài. Những kiến thức chuyên sâu, kinh nghiệm thực tiễn cũng như sự nghiêm túc trong học thuật mà thầy truyền đạt đã giúp em nâng cao tư duy chuyên môn và hoàn thiện báo cáo một cách tốt hơn.</w:t>
+        <w:t>Trước hết, em xin bày tỏ lòng biết ơn sâu sắc đến TS. Nguyễn Đức Dư, giảng viên hướng dẫn thuộc Trường Đại học Giao thông Vận tải. Thầy đã tận tình hướng dẫn, định hướng nội dung thực tập, đóng góp nhiều ý kiến chuyên môn quan trọng và luôn theo sát, hỗ trợ em trong suốt quá trình thực hiện đề tài. Những kiến thức chuyên sâu, kinh nghiệm thực tiễn cũng như sự nghiêm túc trong học thuật mà thầy truyền đạt đã giúp em nâng cao tư duy chuyên môn và hoàn thiện báo cáo một cách tốt hơn.</w:t>
       </w:r>
     </w:p>
     <w:p>
@@ -1705,6 +1681,17 @@
     </w:p>
     <w:p>
       <w:pPr>
+        <w:jc w:val="left"/>
+      </w:pPr>
+      <w:r>
+        <w:fldChar w:fldCharType="begin"/>
+        <w:instrText xml:space="preserve">TOC \h \z \c "Figure"</w:instrText>
+        <w:fldChar w:fldCharType="end"/>
+      </w:r>
+    </w:p>
+    <w:p>
+      <w:pPr>
+        <w:spacing w:before="240"/>
         <w:jc w:val="center"/>
       </w:pPr>
       <w:r>
@@ -1712,9 +1699,9 @@
           <w:rFonts w:ascii="Times New Roman" w:hAnsi="Times New Roman"/>
           <w:i/>
           <w:color w:val="808080"/>
-          <w:sz w:val="24"/>
+          <w:sz w:val="22"/>
         </w:rPr>
-        <w:t>[Tạo danh mục hình vẽ tự động hoặc liệt kê thủ công]</w:t>
+        <w:t>(Bấm Ctrl+A rồi F9 trong Word để cập nhật danh mục)</w:t>
       </w:r>
     </w:p>
     <w:p>
@@ -1734,6 +1721,17 @@
     </w:p>
     <w:p>
       <w:pPr>
+        <w:jc w:val="left"/>
+      </w:pPr>
+      <w:r>
+        <w:fldChar w:fldCharType="begin"/>
+        <w:instrText xml:space="preserve">TOC \h \z \c "Table"</w:instrText>
+        <w:fldChar w:fldCharType="end"/>
+      </w:r>
+    </w:p>
+    <w:p>
+      <w:pPr>
+        <w:spacing w:before="240"/>
         <w:jc w:val="center"/>
       </w:pPr>
       <w:r>
@@ -1741,9 +1739,9 @@
           <w:rFonts w:ascii="Times New Roman" w:hAnsi="Times New Roman"/>
           <w:i/>
           <w:color w:val="808080"/>
-          <w:sz w:val="24"/>
+          <w:sz w:val="22"/>
         </w:rPr>
-        <w:t>[Tạo danh mục bảng biểu tự động hoặc liệt kê thủ công]</w:t>
+        <w:t>(Bấm Ctrl+A rồi F9 trong Word để cập nhật danh mục)</w:t>
       </w:r>
     </w:p>
     <w:p>
@@ -3291,7 +3289,7 @@
           <w:i w:val="0"/>
           <w:sz w:val="26"/>
         </w:rPr>
-        <w:t>Học cách sử dụng AI (Claude AI) hỗ trợ kiểm tra chất lượng thiết kế</w:t>
+        <w:t>Học cách sử dụng AI (Claude AI) [4] hỗ trợ kiểm tra chất lượng thiết kế</w:t>
       </w:r>
     </w:p>
     <w:p>
@@ -3372,16 +3370,8 @@
         <w:t>Bảng 2.</w:t>
       </w:r>
       <w:r>
-        <w:rPr>
-          <w:rFonts w:ascii="Times New Roman" w:hAnsi="Times New Roman" w:eastAsia="Times New Roman"/>
-          <w:b/>
-          <w:i/>
-          <w:sz w:val="24"/>
-        </w:rPr>
-      </w:r>
-      <w:r>
         <w:fldChar w:fldCharType="begin"/>
-        <w:instrText xml:space="preserve"> SEQ Table2 \* ARABIC </w:instrText>
+        <w:instrText xml:space="preserve"> SEQ Table \* ARABIC \r 1 </w:instrText>
         <w:fldChar w:fldCharType="separate"/>
       </w:r>
       <w:r>
@@ -4331,7 +4321,7 @@
           <w:i w:val="0"/>
           <w:sz w:val="26"/>
         </w:rPr>
-        <w:t>Các kiến thức về Oracle Database được áp dụng trong quá trình thiết kế bao gồm:</w:t>
+        <w:t>Các kiến thức về Oracle Database [1] được áp dụng trong quá trình thiết kế bao gồm:</w:t>
       </w:r>
     </w:p>
     <w:p>
@@ -4585,7 +4575,7 @@
           <w:i w:val="0"/>
           <w:sz w:val="26"/>
         </w:rPr>
-        <w:t>Thiết kế API là quá trình định nghĩa các endpoint để frontend và các hệ thống khác giao tiếp với backend. API trong dự án tuân theo kiến trúc RESTful với các nguyên tắc: Resource-based URL, sử dụng HTTP Methods chuẩn, Status Codes rõ ràng, và Content-Type là application/json.</w:t>
+        <w:t>Thiết kế API là quá trình định nghĩa các endpoint để frontend và các hệ thống khác giao tiếp với backend. API trong dự án tuân theo kiến trúc RESTful [3], [5] với các nguyên tắc: Resource-based URL, sử dụng HTTP Methods chuẩn, Status Codes rõ ràng, và Content-Type là application/json.</w:t>
       </w:r>
     </w:p>
     <w:p>
@@ -4728,7 +4718,7 @@
           <w:i w:val="0"/>
           <w:sz w:val="26"/>
         </w:rPr>
-        <w:t>Batch processing (xử lý hàng loạt) là phương pháp xử lý khối lượng lớn dữ liệu theo lịch trình định sẵn, không cần tương tác người dùng. Công việc thiết kế batch áp dụng kiến trúc Spring Batch với các thành phần: Job (đơn vị công việc cao nhất), Step (các bước trong một Job), ItemReader, ItemProcessor, và ItemWriter.</w:t>
+        <w:t>Batch processing (xử lý hàng loạt) là phương pháp xử lý khối lượng lớn dữ liệu theo lịch trình định sẵn, không cần tương tác người dùng. Công việc thiết kế batch áp dụng kiến trúc Spring Batch [2] với các thành phần: Job (đơn vị công việc cao nhất), Step (các bước trong một Job), ItemReader, ItemProcessor, và ItemWriter.</w:t>
       </w:r>
     </w:p>
     <w:p>
@@ -4968,16 +4958,8 @@
         <w:t>Bảng 2.</w:t>
       </w:r>
       <w:r>
-        <w:rPr>
-          <w:rFonts w:ascii="Times New Roman" w:hAnsi="Times New Roman" w:eastAsia="Times New Roman"/>
-          <w:b/>
-          <w:i/>
-          <w:sz w:val="24"/>
-        </w:rPr>
-      </w:r>
-      <w:r>
         <w:fldChar w:fldCharType="begin"/>
-        <w:instrText xml:space="preserve"> SEQ Table2 \* ARABIC </w:instrText>
+        <w:instrText xml:space="preserve"> SEQ Table \* ARABIC </w:instrText>
         <w:fldChar w:fldCharType="separate"/>
       </w:r>
       <w:r>
@@ -5645,7 +5627,7 @@
           <w:i w:val="0"/>
           <w:sz w:val="26"/>
         </w:rPr>
-        <w:t>Hiểu sâu về thiết kế cơ sở dữ liệu với Oracle Database</w:t>
+        <w:t>Hiểu sâu về thiết kế cơ sở dữ liệu với Oracle Database [1]</w:t>
       </w:r>
     </w:p>
     <w:p>
@@ -5661,7 +5643,7 @@
           <w:i w:val="0"/>
           <w:sz w:val="26"/>
         </w:rPr>
-        <w:t>Biết cách thiết kế API RESTful theo chuẩn</w:t>
+        <w:t>Biết cách thiết kế API RESTful [3], [5] theo chuẩn</w:t>
       </w:r>
     </w:p>
     <w:p>
@@ -5677,7 +5659,7 @@
           <w:i w:val="0"/>
           <w:sz w:val="26"/>
         </w:rPr>
-        <w:t>Hiểu về kiến trúc Spring Batch và thiết kế batch processing</w:t>
+        <w:t>Hiểu về kiến trúc Spring Batch [2] và thiết kế batch processing</w:t>
       </w:r>
     </w:p>
     <w:p>
@@ -5693,7 +5675,7 @@
           <w:i w:val="0"/>
           <w:sz w:val="26"/>
         </w:rPr>
-        <w:t>Biết cách sử dụng AI (Claude) hỗ trợ kiểm tra chất lượng thiết kế</w:t>
+        <w:t>Biết cách sử dụng AI (Claude) [4] hỗ trợ kiểm tra chất lượng thiết kế</w:t>
       </w:r>
     </w:p>
     <w:p>
@@ -6008,7 +5990,7 @@
           <w:i w:val="0"/>
           <w:sz w:val="26"/>
         </w:rPr>
-        <w:t>Một số kiến thức và công nghệ còn mới (Oracle Database, Spring Batch), đòi hỏi em phải tự nghiên cứu và học hỏi thêm trong thời gian ngắn</w:t>
+        <w:t>Một số kiến thức và công nghệ còn mới (Oracle Database [1], Spring Batch [2], Java SE [6]), đòi hỏi em phải tự nghiên cứu và học hỏi thêm trong thời gian ngắn</w:t>
       </w:r>
     </w:p>
     <w:p>
@@ -6735,6 +6717,7 @@
       <w:pPr>
         <w:spacing w:after="120"/>
         <w:ind w:left="357" w:hanging="357"/>
+        <w:jc w:val="both"/>
       </w:pPr>
       <w:r>
         <w:rPr>
@@ -6761,7 +6744,7 @@
           <w:i/>
           <w:sz w:val="26"/>
         </w:rPr>
-        <w:t xml:space="preserve">"Oracle Database Documentation," </w:t>
+        <w:t xml:space="preserve">"Oracle Database 19c Documentation," </w:t>
       </w:r>
       <w:r>
         <w:rPr>
@@ -6788,8 +6771,9 @@
           <w:i w:val="0"/>
           <w:color w:val="0000FF"/>
           <w:sz w:val="26"/>
+          <w:u w:val="single"/>
         </w:rPr>
-        <w:t>https://docs.oracle.com/en/database/</w:t>
+        <w:t>https://docs.oracle.com/en/database/oracle/oracle-database/19/</w:t>
       </w:r>
       <w:r>
         <w:rPr>
@@ -6798,13 +6782,23 @@
           <w:i w:val="0"/>
           <w:sz w:val="26"/>
         </w:rPr>
-        <w:t>. [Accessed: Jan. 2026].</w:t>
+        <w:t xml:space="preserve"> (accessed Jan. 15, 2026)</w:t>
+      </w:r>
+      <w:r>
+        <w:rPr>
+          <w:rFonts w:ascii="Times New Roman" w:hAnsi="Times New Roman" w:eastAsia="Times New Roman"/>
+          <w:b w:val="0"/>
+          <w:i w:val="0"/>
+          <w:sz w:val="26"/>
+        </w:rPr>
+        <w:t>.</w:t>
       </w:r>
     </w:p>
     <w:p>
       <w:pPr>
         <w:spacing w:after="120"/>
         <w:ind w:left="357" w:hanging="357"/>
+        <w:jc w:val="both"/>
       </w:pPr>
       <w:r>
         <w:rPr>
@@ -6822,7 +6816,7 @@
           <w:i w:val="0"/>
           <w:sz w:val="26"/>
         </w:rPr>
-        <w:t xml:space="preserve">VMware, </w:t>
+        <w:t xml:space="preserve">VMware Inc., </w:t>
       </w:r>
       <w:r>
         <w:rPr>
@@ -6831,7 +6825,7 @@
           <w:i/>
           <w:sz w:val="26"/>
         </w:rPr>
-        <w:t xml:space="preserve">"Spring Batch Reference Documentation," </w:t>
+        <w:t xml:space="preserve">"Spring Batch Reference Documentation v5.0," </w:t>
       </w:r>
       <w:r>
         <w:rPr>
@@ -6858,8 +6852,9 @@
           <w:i w:val="0"/>
           <w:color w:val="0000FF"/>
           <w:sz w:val="26"/>
+          <w:u w:val="single"/>
         </w:rPr>
-        <w:t>https://docs.spring.io/spring-batch/</w:t>
+        <w:t>https://docs.spring.io/spring-batch/docs/current/reference/html/</w:t>
       </w:r>
       <w:r>
         <w:rPr>
@@ -6868,13 +6863,23 @@
           <w:i w:val="0"/>
           <w:sz w:val="26"/>
         </w:rPr>
-        <w:t>. [Accessed: Jan. 2026].</w:t>
+        <w:t xml:space="preserve"> (accessed Jan. 18, 2026)</w:t>
+      </w:r>
+      <w:r>
+        <w:rPr>
+          <w:rFonts w:ascii="Times New Roman" w:hAnsi="Times New Roman" w:eastAsia="Times New Roman"/>
+          <w:b w:val="0"/>
+          <w:i w:val="0"/>
+          <w:sz w:val="26"/>
+        </w:rPr>
+        <w:t>.</w:t>
       </w:r>
     </w:p>
     <w:p>
       <w:pPr>
         <w:spacing w:after="120"/>
         <w:ind w:left="357" w:hanging="357"/>
+        <w:jc w:val="both"/>
       </w:pPr>
       <w:r>
         <w:rPr>
@@ -6892,7 +6897,7 @@
           <w:i w:val="0"/>
           <w:sz w:val="26"/>
         </w:rPr>
-        <w:t xml:space="preserve">RESTfulAPI.net, </w:t>
+        <w:t xml:space="preserve">M. Masse, </w:t>
       </w:r>
       <w:r>
         <w:rPr>
@@ -6901,7 +6906,221 @@
           <w:i/>
           <w:sz w:val="26"/>
         </w:rPr>
-        <w:t xml:space="preserve">"RESTful API Design Guidelines," </w:t>
+        <w:t xml:space="preserve">REST API Design Rulebook. </w:t>
+      </w:r>
+      <w:r>
+        <w:rPr>
+          <w:rFonts w:ascii="Times New Roman" w:hAnsi="Times New Roman" w:eastAsia="Times New Roman"/>
+          <w:b w:val="0"/>
+          <w:i w:val="0"/>
+          <w:sz w:val="26"/>
+        </w:rPr>
+        <w:t xml:space="preserve">O'Reilly Media, </w:t>
+      </w:r>
+      <w:r>
+        <w:rPr>
+          <w:rFonts w:ascii="Times New Roman" w:hAnsi="Times New Roman" w:eastAsia="Times New Roman"/>
+          <w:b w:val="0"/>
+          <w:i w:val="0"/>
+          <w:sz w:val="26"/>
+        </w:rPr>
+        <w:t>2011.</w:t>
+      </w:r>
+    </w:p>
+    <w:p>
+      <w:pPr>
+        <w:spacing w:after="120"/>
+        <w:ind w:left="357" w:hanging="357"/>
+        <w:jc w:val="both"/>
+      </w:pPr>
+      <w:r>
+        <w:rPr>
+          <w:rFonts w:ascii="Times New Roman" w:hAnsi="Times New Roman" w:eastAsia="Times New Roman"/>
+          <w:b w:val="0"/>
+          <w:i w:val="0"/>
+          <w:sz w:val="26"/>
+        </w:rPr>
+        <w:t xml:space="preserve">[4] </w:t>
+      </w:r>
+      <w:r>
+        <w:rPr>
+          <w:rFonts w:ascii="Times New Roman" w:hAnsi="Times New Roman" w:eastAsia="Times New Roman"/>
+          <w:b w:val="0"/>
+          <w:i w:val="0"/>
+          <w:sz w:val="26"/>
+        </w:rPr>
+        <w:t xml:space="preserve">Anthropic PBC, </w:t>
+      </w:r>
+      <w:r>
+        <w:rPr>
+          <w:rFonts w:ascii="Times New Roman" w:hAnsi="Times New Roman" w:eastAsia="Times New Roman"/>
+          <w:b w:val="0"/>
+          <w:i/>
+          <w:sz w:val="26"/>
+        </w:rPr>
+        <w:t xml:space="preserve">"Claude API Reference Documentation," </w:t>
+      </w:r>
+      <w:r>
+        <w:rPr>
+          <w:rFonts w:ascii="Times New Roman" w:hAnsi="Times New Roman" w:eastAsia="Times New Roman"/>
+          <w:b w:val="0"/>
+          <w:i w:val="0"/>
+          <w:sz w:val="26"/>
+        </w:rPr>
+        <w:t xml:space="preserve">2025. </w:t>
+      </w:r>
+      <w:r>
+        <w:rPr>
+          <w:rFonts w:ascii="Times New Roman" w:hAnsi="Times New Roman" w:eastAsia="Times New Roman"/>
+          <w:b w:val="0"/>
+          <w:i w:val="0"/>
+          <w:sz w:val="26"/>
+        </w:rPr>
+        <w:t xml:space="preserve">[Online]. Available: </w:t>
+      </w:r>
+      <w:r>
+        <w:rPr>
+          <w:rFonts w:ascii="Times New Roman" w:hAnsi="Times New Roman" w:eastAsia="Times New Roman"/>
+          <w:b w:val="0"/>
+          <w:i w:val="0"/>
+          <w:color w:val="0000FF"/>
+          <w:sz w:val="26"/>
+          <w:u w:val="single"/>
+        </w:rPr>
+        <w:t>https://docs.anthropic.com/en/api/</w:t>
+      </w:r>
+      <w:r>
+        <w:rPr>
+          <w:rFonts w:ascii="Times New Roman" w:hAnsi="Times New Roman" w:eastAsia="Times New Roman"/>
+          <w:b w:val="0"/>
+          <w:i w:val="0"/>
+          <w:sz w:val="26"/>
+        </w:rPr>
+        <w:t xml:space="preserve"> (accessed Jan. 20, 2026)</w:t>
+      </w:r>
+      <w:r>
+        <w:rPr>
+          <w:rFonts w:ascii="Times New Roman" w:hAnsi="Times New Roman" w:eastAsia="Times New Roman"/>
+          <w:b w:val="0"/>
+          <w:i w:val="0"/>
+          <w:sz w:val="26"/>
+        </w:rPr>
+        <w:t>.</w:t>
+      </w:r>
+    </w:p>
+    <w:p>
+      <w:pPr>
+        <w:spacing w:after="120"/>
+        <w:ind w:left="357" w:hanging="357"/>
+        <w:jc w:val="both"/>
+      </w:pPr>
+      <w:r>
+        <w:rPr>
+          <w:rFonts w:ascii="Times New Roman" w:hAnsi="Times New Roman" w:eastAsia="Times New Roman"/>
+          <w:b w:val="0"/>
+          <w:i w:val="0"/>
+          <w:sz w:val="26"/>
+        </w:rPr>
+        <w:t xml:space="preserve">[5] </w:t>
+      </w:r>
+      <w:r>
+        <w:rPr>
+          <w:rFonts w:ascii="Times New Roman" w:hAnsi="Times New Roman" w:eastAsia="Times New Roman"/>
+          <w:b w:val="0"/>
+          <w:i w:val="0"/>
+          <w:sz w:val="26"/>
+        </w:rPr>
+        <w:t xml:space="preserve">R. T. Fielding, </w:t>
+      </w:r>
+      <w:r>
+        <w:rPr>
+          <w:rFonts w:ascii="Times New Roman" w:hAnsi="Times New Roman" w:eastAsia="Times New Roman"/>
+          <w:b w:val="0"/>
+          <w:i/>
+          <w:sz w:val="26"/>
+        </w:rPr>
+        <w:t xml:space="preserve">"Architectural Styles and the Design of Network-based Software Architectures," </w:t>
+      </w:r>
+      <w:r>
+        <w:rPr>
+          <w:rFonts w:ascii="Times New Roman" w:hAnsi="Times New Roman" w:eastAsia="Times New Roman"/>
+          <w:b w:val="0"/>
+          <w:i w:val="0"/>
+          <w:sz w:val="26"/>
+        </w:rPr>
+        <w:t xml:space="preserve">2000. </w:t>
+      </w:r>
+      <w:r>
+        <w:rPr>
+          <w:rFonts w:ascii="Times New Roman" w:hAnsi="Times New Roman" w:eastAsia="Times New Roman"/>
+          <w:b w:val="0"/>
+          <w:i w:val="0"/>
+          <w:sz w:val="26"/>
+        </w:rPr>
+        <w:t xml:space="preserve">[Online]. Available: </w:t>
+      </w:r>
+      <w:r>
+        <w:rPr>
+          <w:rFonts w:ascii="Times New Roman" w:hAnsi="Times New Roman" w:eastAsia="Times New Roman"/>
+          <w:b w:val="0"/>
+          <w:i w:val="0"/>
+          <w:color w:val="0000FF"/>
+          <w:sz w:val="26"/>
+          <w:u w:val="single"/>
+        </w:rPr>
+        <w:t>https://www.ics.uci.edu/~fielding/pubs/dissertation/top.htm</w:t>
+      </w:r>
+      <w:r>
+        <w:rPr>
+          <w:rFonts w:ascii="Times New Roman" w:hAnsi="Times New Roman" w:eastAsia="Times New Roman"/>
+          <w:b w:val="0"/>
+          <w:i w:val="0"/>
+          <w:sz w:val="26"/>
+        </w:rPr>
+        <w:t xml:space="preserve"> (accessed Jan. 10, 2026)</w:t>
+      </w:r>
+      <w:r>
+        <w:rPr>
+          <w:rFonts w:ascii="Times New Roman" w:hAnsi="Times New Roman" w:eastAsia="Times New Roman"/>
+          <w:b w:val="0"/>
+          <w:i w:val="0"/>
+          <w:sz w:val="26"/>
+        </w:rPr>
+        <w:t>.</w:t>
+      </w:r>
+    </w:p>
+    <w:p>
+      <w:pPr>
+        <w:spacing w:after="120"/>
+        <w:ind w:left="357" w:hanging="357"/>
+        <w:jc w:val="both"/>
+      </w:pPr>
+      <w:r>
+        <w:rPr>
+          <w:rFonts w:ascii="Times New Roman" w:hAnsi="Times New Roman" w:eastAsia="Times New Roman"/>
+          <w:b w:val="0"/>
+          <w:i w:val="0"/>
+          <w:sz w:val="26"/>
+        </w:rPr>
+        <w:t xml:space="preserve">[6] </w:t>
+      </w:r>
+      <w:r>
+        <w:rPr>
+          <w:rFonts w:ascii="Times New Roman" w:hAnsi="Times New Roman" w:eastAsia="Times New Roman"/>
+          <w:b w:val="0"/>
+          <w:i w:val="0"/>
+          <w:sz w:val="26"/>
+        </w:rPr>
+        <w:t xml:space="preserve">Oracle Corporation, </w:t>
+      </w:r>
+      <w:r>
+        <w:rPr>
+          <w:rFonts w:ascii="Times New Roman" w:hAnsi="Times New Roman" w:eastAsia="Times New Roman"/>
+          <w:b w:val="0"/>
+          <w:i/>
+          <w:sz w:val="26"/>
+        </w:rPr>
+        <w:t xml:space="preserve">"Java SE 17 Documentation," </w:t>
       </w:r>
       <w:r>
         <w:rPr>
@@ -6928,8 +7147,9 @@
           <w:i w:val="0"/>
           <w:color w:val="0000FF"/>
           <w:sz w:val="26"/>
+          <w:u w:val="single"/>
         </w:rPr>
-        <w:t>https://restfulapi.net/</w:t>
+        <w:t>https://docs.oracle.com/en/java/javase/17/</w:t>
       </w:r>
       <w:r>
         <w:rPr>
@@ -6938,14 +7158,8 @@
           <w:i w:val="0"/>
           <w:sz w:val="26"/>
         </w:rPr>
-        <w:t>. [Accessed: Jan. 2026].</w:t>
-      </w:r>
-    </w:p>
-    <w:p>
-      <w:pPr>
-        <w:spacing w:after="120"/>
-        <w:ind w:left="357" w:hanging="357"/>
-      </w:pPr>
+        <w:t xml:space="preserve"> (accessed Jan. 12, 2026)</w:t>
+      </w:r>
       <w:r>
         <w:rPr>
           <w:rFonts w:ascii="Times New Roman" w:hAnsi="Times New Roman" w:eastAsia="Times New Roman"/>
@@ -6953,8 +7167,15 @@
           <w:i w:val="0"/>
           <w:sz w:val="26"/>
         </w:rPr>
-        <w:t xml:space="preserve">[4] </w:t>
-      </w:r>
+        <w:t>.</w:t>
+      </w:r>
+    </w:p>
+    <w:p>
+      <w:pPr>
+        <w:spacing w:after="120"/>
+        <w:ind w:left="357" w:hanging="357"/>
+        <w:jc w:val="both"/>
+      </w:pPr>
       <w:r>
         <w:rPr>
           <w:rFonts w:ascii="Times New Roman" w:hAnsi="Times New Roman" w:eastAsia="Times New Roman"/>
@@ -6962,16 +7183,7 @@
           <w:i w:val="0"/>
           <w:sz w:val="26"/>
         </w:rPr>
-        <w:t xml:space="preserve">Anthropic, </w:t>
-      </w:r>
-      <w:r>
-        <w:rPr>
-          <w:rFonts w:ascii="Times New Roman" w:hAnsi="Times New Roman" w:eastAsia="Times New Roman"/>
-          <w:b w:val="0"/>
-          <w:i/>
-          <w:sz w:val="26"/>
-        </w:rPr>
-        <w:t xml:space="preserve">"Claude Documentation," </w:t>
+        <w:t xml:space="preserve">[7] </w:t>
       </w:r>
       <w:r>
         <w:rPr>
@@ -6980,58 +7192,7 @@
           <w:i w:val="0"/>
           <w:sz w:val="26"/>
         </w:rPr>
-        <w:t xml:space="preserve">2024. </w:t>
-      </w:r>
-      <w:r>
-        <w:rPr>
-          <w:rFonts w:ascii="Times New Roman" w:hAnsi="Times New Roman" w:eastAsia="Times New Roman"/>
-          <w:b w:val="0"/>
-          <w:i w:val="0"/>
-          <w:sz w:val="26"/>
-        </w:rPr>
-        <w:t xml:space="preserve">[Online]. Available: </w:t>
-      </w:r>
-      <w:r>
-        <w:rPr>
-          <w:rFonts w:ascii="Times New Roman" w:hAnsi="Times New Roman" w:eastAsia="Times New Roman"/>
-          <w:b w:val="0"/>
-          <w:i w:val="0"/>
-          <w:color w:val="0000FF"/>
-          <w:sz w:val="26"/>
-        </w:rPr>
-        <w:t>https://docs.anthropic.com/</w:t>
-      </w:r>
-      <w:r>
-        <w:rPr>
-          <w:rFonts w:ascii="Times New Roman" w:hAnsi="Times New Roman" w:eastAsia="Times New Roman"/>
-          <w:b w:val="0"/>
-          <w:i w:val="0"/>
-          <w:sz w:val="26"/>
-        </w:rPr>
-        <w:t>. [Accessed: Jan. 2026].</w:t>
-      </w:r>
-    </w:p>
-    <w:p>
-      <w:pPr>
-        <w:ind w:left="357" w:hanging="357"/>
-      </w:pPr>
-      <w:r>
-        <w:rPr>
-          <w:rFonts w:ascii="Times New Roman" w:hAnsi="Times New Roman" w:eastAsia="Times New Roman"/>
-          <w:b w:val="0"/>
-          <w:i w:val="0"/>
-          <w:sz w:val="26"/>
-        </w:rPr>
-        <w:t xml:space="preserve">[5] </w:t>
-      </w:r>
-      <w:r>
-        <w:rPr>
-          <w:rFonts w:ascii="Times New Roman" w:hAnsi="Times New Roman" w:eastAsia="Times New Roman"/>
-          <w:b w:val="0"/>
-          <w:i w:val="0"/>
-          <w:sz w:val="26"/>
-        </w:rPr>
-        <w:t>Tài liệu nội bộ công ty SY PARTNERS., JSC (không công khai).</w:t>
+        <w:t>Tài liệu thiết kế nội bộ dự án SORA STEP4, SY PARTNERS., JSC (không công khai), 2025.</w:t>
       </w:r>
     </w:p>
     <w:p>
@@ -7881,7 +8042,7 @@
       </w:r>
     </w:p>
     <w:sectPr>
-      <w:headerReference w:type="default" r:id="rId10"/>
+      <w:headerReference w:type="default" r:id="rId9"/>
       <w:pgSz w:w="12240" w:h="15840"/>
       <w:pgMar w:top="1134" w:right="1134" w:bottom="1134" w:left="1701" w:header="720" w:footer="720" w:gutter="0"/>
       <w:cols w:space="720"/>

</xml_diff>

<commit_message>
docs(word-reports): fix internship report cover page to match template
- Add page border frame to cover page
- Change student info table from borderless to bordered
- Remove yellow highlight and underline from "CỬ NHÂN" title
- Fix logo path to use ../templates/logo_utc.png
- Remove company review page (will be obtained physically)
- Remove list of figures (report has no images)
- Regenerate report with logo included (52KB → 215KB)

Co-Authored-By: Claude Sonnet 4.5 <noreply@anthropic.com>
</commit_message>
<xml_diff>
--- a/documents/word-reports/bao-cao-thuc-tap/BAO_CAO_THUC_TAP.docx
+++ b/documents/word-reports/bao-cao-thuc-tap/BAO_CAO_THUC_TAP.docx
@@ -39,14 +39,38 @@
         <w:jc w:val="center"/>
       </w:pPr>
       <w:r>
-        <w:rPr>
-          <w:rFonts w:ascii="Times New Roman" w:hAnsi="Times New Roman" w:eastAsia="Times New Roman"/>
-          <w:b w:val="0"/>
-          <w:i w:val="0"/>
-          <w:color w:val="808080"/>
-          <w:sz w:val="24"/>
-        </w:rPr>
-        <w:t>[LOGO TRƯỜNG]</w:t>
+        <w:drawing>
+          <wp:inline xmlns:a="http://schemas.openxmlformats.org/drawingml/2006/main" xmlns:pic="http://schemas.openxmlformats.org/drawingml/2006/picture">
+            <wp:extent cx="1260000" cy="1260000"/>
+            <wp:docPr id="1" name="Picture 1"/>
+            <wp:cNvGraphicFramePr>
+              <a:graphicFrameLocks noChangeAspect="1"/>
+            </wp:cNvGraphicFramePr>
+            <a:graphic>
+              <a:graphicData uri="http://schemas.openxmlformats.org/drawingml/2006/picture">
+                <pic:pic>
+                  <pic:nvPicPr>
+                    <pic:cNvPr id="0" name="logo_utc.png"/>
+                    <pic:cNvPicPr/>
+                  </pic:nvPicPr>
+                  <pic:blipFill>
+                    <a:blip r:embed="rId9"/>
+                    <a:stretch>
+                      <a:fillRect/>
+                    </a:stretch>
+                  </pic:blipFill>
+                  <pic:spPr>
+                    <a:xfrm>
+                      <a:off x="0" y="0"/>
+                      <a:ext cx="1260000" cy="1260000"/>
+                    </a:xfrm>
+                    <a:prstGeom prst="rect"/>
+                  </pic:spPr>
+                </pic:pic>
+              </a:graphicData>
+            </a:graphic>
+          </wp:inline>
+        </w:drawing>
       </w:r>
     </w:p>
     <w:p>
@@ -90,15 +114,14 @@
           <w:rFonts w:ascii="Times New Roman" w:hAnsi="Times New Roman" w:eastAsia="Times New Roman"/>
           <w:b/>
           <w:i w:val="0"/>
-          <w:color w:val="FFC000"/>
           <w:sz w:val="44"/>
-          <w:u w:val="single"/>
         </w:rPr>
         <w:t>CỬ NHÂN</w:t>
       </w:r>
     </w:p>
     <w:tbl>
       <w:tblPr>
+        <w:tblStyle w:val="TableGrid"/>
         <w:tblW w:type="auto" w:w="0"/>
         <w:jc w:val="center"/>
         <w:tblLook w:firstColumn="1" w:firstRow="1" w:lastColumn="0" w:lastRow="0" w:noHBand="0" w:noVBand="1" w:val="04A0"/>
@@ -111,12 +134,6 @@
         <w:tc>
           <w:tcPr>
             <w:tcW w:type="dxa" w:w="2835"/>
-            <w:tcBorders>
-              <w:top w:val="nil"/>
-              <w:left w:val="nil"/>
-              <w:bottom w:val="nil"/>
-              <w:right w:val="nil"/>
-            </w:tcBorders>
           </w:tcPr>
           <w:p>
             <w:pPr>
@@ -136,12 +153,6 @@
         <w:tc>
           <w:tcPr>
             <w:tcW w:type="dxa" w:w="5102"/>
-            <w:tcBorders>
-              <w:top w:val="nil"/>
-              <w:left w:val="nil"/>
-              <w:bottom w:val="nil"/>
-              <w:right w:val="nil"/>
-            </w:tcBorders>
           </w:tcPr>
           <w:p>
             <w:pPr>
@@ -163,12 +174,6 @@
         <w:tc>
           <w:tcPr>
             <w:tcW w:type="dxa" w:w="2835"/>
-            <w:tcBorders>
-              <w:top w:val="nil"/>
-              <w:left w:val="nil"/>
-              <w:bottom w:val="nil"/>
-              <w:right w:val="nil"/>
-            </w:tcBorders>
           </w:tcPr>
           <w:p>
             <w:pPr>
@@ -188,12 +193,6 @@
         <w:tc>
           <w:tcPr>
             <w:tcW w:type="dxa" w:w="5102"/>
-            <w:tcBorders>
-              <w:top w:val="nil"/>
-              <w:left w:val="nil"/>
-              <w:bottom w:val="nil"/>
-              <w:right w:val="nil"/>
-            </w:tcBorders>
           </w:tcPr>
           <w:p>
             <w:pPr>
@@ -215,12 +214,6 @@
         <w:tc>
           <w:tcPr>
             <w:tcW w:type="dxa" w:w="2835"/>
-            <w:tcBorders>
-              <w:top w:val="nil"/>
-              <w:left w:val="nil"/>
-              <w:bottom w:val="nil"/>
-              <w:right w:val="nil"/>
-            </w:tcBorders>
           </w:tcPr>
           <w:p>
             <w:pPr>
@@ -240,12 +233,6 @@
         <w:tc>
           <w:tcPr>
             <w:tcW w:type="dxa" w:w="5102"/>
-            <w:tcBorders>
-              <w:top w:val="nil"/>
-              <w:left w:val="nil"/>
-              <w:bottom w:val="nil"/>
-              <w:right w:val="nil"/>
-            </w:tcBorders>
           </w:tcPr>
           <w:p>
             <w:pPr>
@@ -267,12 +254,6 @@
         <w:tc>
           <w:tcPr>
             <w:tcW w:type="dxa" w:w="2835"/>
-            <w:tcBorders>
-              <w:top w:val="nil"/>
-              <w:left w:val="nil"/>
-              <w:bottom w:val="nil"/>
-              <w:right w:val="nil"/>
-            </w:tcBorders>
           </w:tcPr>
           <w:p>
             <w:pPr>
@@ -292,12 +273,6 @@
         <w:tc>
           <w:tcPr>
             <w:tcW w:type="dxa" w:w="5102"/>
-            <w:tcBorders>
-              <w:top w:val="nil"/>
-              <w:left w:val="nil"/>
-              <w:bottom w:val="nil"/>
-              <w:right w:val="nil"/>
-            </w:tcBorders>
           </w:tcPr>
           <w:p>
             <w:pPr>
@@ -319,12 +294,6 @@
         <w:tc>
           <w:tcPr>
             <w:tcW w:type="dxa" w:w="2835"/>
-            <w:tcBorders>
-              <w:top w:val="nil"/>
-              <w:left w:val="nil"/>
-              <w:bottom w:val="nil"/>
-              <w:right w:val="nil"/>
-            </w:tcBorders>
           </w:tcPr>
           <w:p>
             <w:pPr>
@@ -344,12 +313,6 @@
         <w:tc>
           <w:tcPr>
             <w:tcW w:type="dxa" w:w="5102"/>
-            <w:tcBorders>
-              <w:top w:val="nil"/>
-              <w:left w:val="nil"/>
-              <w:bottom w:val="nil"/>
-              <w:right w:val="nil"/>
-            </w:tcBorders>
           </w:tcPr>
           <w:p>
             <w:pPr>
@@ -371,12 +334,6 @@
         <w:tc>
           <w:tcPr>
             <w:tcW w:type="dxa" w:w="2835"/>
-            <w:tcBorders>
-              <w:top w:val="nil"/>
-              <w:left w:val="nil"/>
-              <w:bottom w:val="nil"/>
-              <w:right w:val="nil"/>
-            </w:tcBorders>
           </w:tcPr>
           <w:p>
             <w:pPr>
@@ -396,12 +353,6 @@
         <w:tc>
           <w:tcPr>
             <w:tcW w:type="dxa" w:w="5102"/>
-            <w:tcBorders>
-              <w:top w:val="nil"/>
-              <w:left w:val="nil"/>
-              <w:bottom w:val="nil"/>
-              <w:right w:val="nil"/>
-            </w:tcBorders>
           </w:tcPr>
           <w:p>
             <w:pPr>
@@ -423,12 +374,6 @@
         <w:tc>
           <w:tcPr>
             <w:tcW w:type="dxa" w:w="2835"/>
-            <w:tcBorders>
-              <w:top w:val="nil"/>
-              <w:left w:val="nil"/>
-              <w:bottom w:val="nil"/>
-              <w:right w:val="nil"/>
-            </w:tcBorders>
           </w:tcPr>
           <w:p>
             <w:pPr>
@@ -448,12 +393,6 @@
         <w:tc>
           <w:tcPr>
             <w:tcW w:type="dxa" w:w="5102"/>
-            <w:tcBorders>
-              <w:top w:val="nil"/>
-              <w:left w:val="nil"/>
-              <w:bottom w:val="nil"/>
-              <w:right w:val="nil"/>
-            </w:tcBorders>
           </w:tcPr>
           <w:p>
             <w:pPr>
@@ -475,12 +414,6 @@
         <w:tc>
           <w:tcPr>
             <w:tcW w:type="dxa" w:w="2835"/>
-            <w:tcBorders>
-              <w:top w:val="nil"/>
-              <w:left w:val="nil"/>
-              <w:bottom w:val="nil"/>
-              <w:right w:val="nil"/>
-            </w:tcBorders>
           </w:tcPr>
           <w:p>
             <w:pPr>
@@ -500,12 +433,6 @@
         <w:tc>
           <w:tcPr>
             <w:tcW w:type="dxa" w:w="5102"/>
-            <w:tcBorders>
-              <w:top w:val="nil"/>
-              <w:left w:val="nil"/>
-              <w:bottom w:val="nil"/>
-              <w:right w:val="nil"/>
-            </w:tcBorders>
           </w:tcPr>
           <w:p>
             <w:pPr>
@@ -1139,320 +1066,6 @@
     </w:p>
     <w:p>
       <w:pPr>
-        <w:spacing w:after="0"/>
-        <w:jc w:val="center"/>
-      </w:pPr>
-      <w:r>
-        <w:rPr>
-          <w:rFonts w:ascii="Times New Roman" w:hAnsi="Times New Roman" w:eastAsia="Times New Roman"/>
-          <w:b/>
-          <w:i w:val="0"/>
-          <w:sz w:val="26"/>
-        </w:rPr>
-        <w:t>CỘNG HÒA XÃ HỘI CHỦ NGHĨA VIỆT NAM</w:t>
-      </w:r>
-    </w:p>
-    <w:p>
-      <w:pPr>
-        <w:spacing w:after="120"/>
-        <w:jc w:val="center"/>
-      </w:pPr>
-      <w:r>
-        <w:rPr>
-          <w:rFonts w:ascii="Times New Roman" w:hAnsi="Times New Roman" w:eastAsia="Times New Roman"/>
-          <w:b/>
-          <w:i w:val="0"/>
-          <w:sz w:val="26"/>
-          <w:u w:val="single"/>
-        </w:rPr>
-        <w:t>Độc lập - Tự do - Hạnh phúc</w:t>
-      </w:r>
-    </w:p>
-    <w:p>
-      <w:pPr>
-        <w:spacing w:before="240"/>
-        <w:jc w:val="right"/>
-      </w:pPr>
-      <w:r>
-        <w:rPr>
-          <w:rFonts w:ascii="Times New Roman" w:hAnsi="Times New Roman" w:eastAsia="Times New Roman"/>
-          <w:b w:val="0"/>
-          <w:i/>
-          <w:sz w:val="26"/>
-        </w:rPr>
-        <w:t>Hà Nội, ngày …. tháng … năm 2026</w:t>
-      </w:r>
-    </w:p>
-    <w:p>
-      <w:pPr>
-        <w:spacing w:before="360" w:after="240"/>
-        <w:jc w:val="center"/>
-      </w:pPr>
-      <w:r>
-        <w:rPr>
-          <w:rFonts w:ascii="Times New Roman" w:hAnsi="Times New Roman" w:eastAsia="Times New Roman"/>
-          <w:b/>
-          <w:i w:val="0"/>
-          <w:sz w:val="28"/>
-        </w:rPr>
-        <w:t>BẢN NHẬN XÉT CỦA CƠ SỞ THỰC TẬP</w:t>
-      </w:r>
-    </w:p>
-    <w:p>
-      <w:pPr>
-        <w:spacing w:after="240"/>
-      </w:pPr>
-      <w:r>
-        <w:rPr>
-          <w:rFonts w:ascii="Times New Roman" w:hAnsi="Times New Roman" w:eastAsia="Times New Roman"/>
-          <w:b/>
-          <w:i/>
-          <w:sz w:val="26"/>
-        </w:rPr>
-        <w:t xml:space="preserve">Kính gửi: </w:t>
-      </w:r>
-      <w:r>
-        <w:rPr>
-          <w:rFonts w:ascii="Times New Roman" w:hAnsi="Times New Roman" w:eastAsia="Times New Roman"/>
-          <w:b/>
-          <w:i/>
-          <w:sz w:val="26"/>
-        </w:rPr>
-        <w:t>Khoa Công nghệ thông tin, Trường Đại học Giao thông vận tải</w:t>
-      </w:r>
-    </w:p>
-    <w:p>
-      <w:r>
-        <w:rPr>
-          <w:rFonts w:ascii="Times New Roman" w:hAnsi="Times New Roman" w:eastAsia="Times New Roman"/>
-          <w:b w:val="0"/>
-          <w:i w:val="0"/>
-          <w:sz w:val="26"/>
-        </w:rPr>
-        <w:t>Cơ sở thực tập: SY PARTNERS., JSC</w:t>
-      </w:r>
-    </w:p>
-    <w:p>
-      <w:r>
-        <w:rPr>
-          <w:rFonts w:ascii="Times New Roman" w:hAnsi="Times New Roman" w:eastAsia="Times New Roman"/>
-          <w:b w:val="0"/>
-          <w:i w:val="0"/>
-          <w:sz w:val="26"/>
-        </w:rPr>
-        <w:t xml:space="preserve">Người đại diện: </w:t>
-      </w:r>
-    </w:p>
-    <w:p>
-      <w:r>
-        <w:rPr>
-          <w:rFonts w:ascii="Times New Roman" w:hAnsi="Times New Roman" w:eastAsia="Times New Roman"/>
-          <w:b w:val="0"/>
-          <w:i w:val="0"/>
-          <w:sz w:val="26"/>
-        </w:rPr>
-        <w:t xml:space="preserve">Chức vụ: </w:t>
-      </w:r>
-    </w:p>
-    <w:p>
-      <w:pPr>
-        <w:spacing w:before="240"/>
-      </w:pPr>
-      <w:r>
-        <w:rPr>
-          <w:rFonts w:ascii="Times New Roman" w:hAnsi="Times New Roman" w:eastAsia="Times New Roman"/>
-          <w:b/>
-          <w:i w:val="0"/>
-          <w:sz w:val="26"/>
-        </w:rPr>
-        <w:t>Xác nhận sinh viên:</w:t>
-      </w:r>
-    </w:p>
-    <w:p>
-      <w:r>
-        <w:rPr>
-          <w:rFonts w:ascii="Times New Roman" w:hAnsi="Times New Roman" w:eastAsia="Times New Roman"/>
-          <w:b w:val="0"/>
-          <w:i w:val="0"/>
-          <w:sz w:val="26"/>
-        </w:rPr>
-        <w:t>Họ tên: Nguyễn Văn Kiệt</w:t>
-      </w:r>
-      <w:r>
-        <w:rPr>
-          <w:rFonts w:ascii="Times New Roman" w:hAnsi="Times New Roman" w:eastAsia="Times New Roman"/>
-          <w:b w:val="0"/>
-          <w:i w:val="0"/>
-          <w:sz w:val="26"/>
-        </w:rPr>
-        <w:tab/>
-        <w:tab/>
-        <w:tab/>
-        <w:t>Mã sinh viên: 221230890</w:t>
-      </w:r>
-    </w:p>
-    <w:p>
-      <w:r>
-        <w:rPr>
-          <w:rFonts w:ascii="Times New Roman" w:hAnsi="Times New Roman" w:eastAsia="Times New Roman"/>
-          <w:b w:val="0"/>
-          <w:i w:val="0"/>
-          <w:sz w:val="26"/>
-        </w:rPr>
-        <w:t>Lớp: CNTT1-K63</w:t>
-      </w:r>
-    </w:p>
-    <w:p>
-      <w:r>
-        <w:rPr>
-          <w:rFonts w:ascii="Times New Roman" w:hAnsi="Times New Roman" w:eastAsia="Times New Roman"/>
-          <w:b w:val="0"/>
-          <w:i w:val="0"/>
-          <w:sz w:val="26"/>
-        </w:rPr>
-        <w:t>Đã thực tập tốt nghiệp tại cơ sở trong thời gian từ: 26/06/2025 đến: 26/09/2025</w:t>
-      </w:r>
-    </w:p>
-    <w:p>
-      <w:pPr>
-        <w:spacing w:before="120"/>
-      </w:pPr>
-      <w:r>
-        <w:rPr>
-          <w:rFonts w:ascii="Times New Roman" w:hAnsi="Times New Roman" w:eastAsia="Times New Roman"/>
-          <w:b w:val="0"/>
-          <w:i w:val="0"/>
-          <w:sz w:val="26"/>
-          <w:u w:val="single"/>
-        </w:rPr>
-        <w:t>- Nội dung thực tập:</w:t>
-      </w:r>
-    </w:p>
-    <w:p>
-      <w:pPr>
-        <w:spacing w:before="120"/>
-      </w:pPr>
-      <w:r>
-        <w:rPr>
-          <w:rFonts w:ascii="Times New Roman" w:hAnsi="Times New Roman" w:eastAsia="Times New Roman"/>
-          <w:b w:val="0"/>
-          <w:i w:val="0"/>
-          <w:sz w:val="26"/>
-          <w:u w:val="single"/>
-        </w:rPr>
-        <w:t>- Về tinh thần, ý thức, thái độ đối với công việc được giao:</w:t>
-      </w:r>
-    </w:p>
-    <w:p>
-      <w:pPr>
-        <w:spacing w:before="120"/>
-      </w:pPr>
-      <w:r>
-        <w:rPr>
-          <w:rFonts w:ascii="Times New Roman" w:hAnsi="Times New Roman" w:eastAsia="Times New Roman"/>
-          <w:b w:val="0"/>
-          <w:i w:val="0"/>
-          <w:sz w:val="26"/>
-          <w:u w:val="single"/>
-        </w:rPr>
-        <w:t>- Về trình độ, kỹ năng làm việc/ khả năng thực hành:</w:t>
-      </w:r>
-    </w:p>
-    <w:p>
-      <w:pPr>
-        <w:spacing w:before="120"/>
-      </w:pPr>
-      <w:r>
-        <w:rPr>
-          <w:rFonts w:ascii="Times New Roman" w:hAnsi="Times New Roman" w:eastAsia="Times New Roman"/>
-          <w:b w:val="0"/>
-          <w:i w:val="0"/>
-          <w:sz w:val="26"/>
-          <w:u w:val="single"/>
-        </w:rPr>
-        <w:t>- Ưu điểm nổi bật:</w:t>
-      </w:r>
-    </w:p>
-    <w:p>
-      <w:pPr>
-        <w:spacing w:before="120"/>
-      </w:pPr>
-      <w:r>
-        <w:rPr>
-          <w:rFonts w:ascii="Times New Roman" w:hAnsi="Times New Roman" w:eastAsia="Times New Roman"/>
-          <w:b w:val="0"/>
-          <w:i w:val="0"/>
-          <w:sz w:val="26"/>
-          <w:u w:val="single"/>
-        </w:rPr>
-        <w:t>- Hạn chế cần khắc phục:</w:t>
-      </w:r>
-    </w:p>
-    <w:p>
-      <w:pPr>
-        <w:spacing w:before="120"/>
-      </w:pPr>
-      <w:r>
-        <w:rPr>
-          <w:rFonts w:ascii="Times New Roman" w:hAnsi="Times New Roman" w:eastAsia="Times New Roman"/>
-          <w:b w:val="0"/>
-          <w:i w:val="0"/>
-          <w:sz w:val="26"/>
-          <w:u w:val="single"/>
-        </w:rPr>
-        <w:t>- Các nhận xét khác (nếu có):</w:t>
-      </w:r>
-    </w:p>
-    <w:p>
-      <w:pPr>
-        <w:spacing w:before="360"/>
-      </w:pPr>
-      <w:r>
-        <w:rPr>
-          <w:rFonts w:ascii="Times New Roman" w:hAnsi="Times New Roman" w:eastAsia="Times New Roman"/>
-          <w:b w:val="0"/>
-          <w:i w:val="0"/>
-          <w:sz w:val="26"/>
-        </w:rPr>
-        <w:t>Điểm thực tập (thang điểm 10): …… điểm.</w:t>
-      </w:r>
-    </w:p>
-    <w:p>
-      <w:pPr>
-        <w:spacing w:before="480"/>
-        <w:jc w:val="right"/>
-      </w:pPr>
-      <w:r>
-        <w:rPr>
-          <w:rFonts w:ascii="Times New Roman" w:hAnsi="Times New Roman" w:eastAsia="Times New Roman"/>
-          <w:b/>
-          <w:i w:val="0"/>
-          <w:sz w:val="26"/>
-        </w:rPr>
-        <w:t>ĐẠI DIỆN CƠ SỞ THỰC TẬP</w:t>
-      </w:r>
-    </w:p>
-    <w:p>
-      <w:pPr>
-        <w:jc w:val="right"/>
-      </w:pPr>
-      <w:r>
-        <w:rPr>
-          <w:rFonts w:ascii="Times New Roman" w:hAnsi="Times New Roman" w:eastAsia="Times New Roman"/>
-          <w:b w:val="0"/>
-          <w:i/>
-          <w:sz w:val="26"/>
-        </w:rPr>
-        <w:t>(Họ tên, chữ ký và đóng dấu nếu có)</w:t>
-      </w:r>
-    </w:p>
-    <w:p>
-      <w:r>
-        <w:br w:type="page"/>
-      </w:r>
-    </w:p>
-    <w:p>
-      <w:pPr>
         <w:spacing w:before="0" w:after="480"/>
         <w:jc w:val="center"/>
       </w:pPr>
@@ -1657,51 +1270,6 @@
           <w:sz w:val="24"/>
         </w:rPr>
         <w:t>[Tạo mục lục tự động: References → Table of Contents]</w:t>
-      </w:r>
-    </w:p>
-    <w:p>
-      <w:r>
-        <w:br w:type="page"/>
-      </w:r>
-    </w:p>
-    <w:p>
-      <w:pPr>
-        <w:spacing w:after="360"/>
-        <w:jc w:val="center"/>
-      </w:pPr>
-      <w:r>
-        <w:rPr>
-          <w:rFonts w:ascii="Times New Roman" w:hAnsi="Times New Roman" w:eastAsia="Times New Roman"/>
-          <w:b/>
-          <w:i w:val="0"/>
-          <w:sz w:val="28"/>
-        </w:rPr>
-        <w:t>DANH MỤC HÌNH VẼ</w:t>
-      </w:r>
-    </w:p>
-    <w:p>
-      <w:pPr>
-        <w:jc w:val="left"/>
-      </w:pPr>
-      <w:r>
-        <w:fldChar w:fldCharType="begin"/>
-        <w:instrText xml:space="preserve">TOC \h \z \c "Figure"</w:instrText>
-        <w:fldChar w:fldCharType="end"/>
-      </w:r>
-    </w:p>
-    <w:p>
-      <w:pPr>
-        <w:spacing w:before="240"/>
-        <w:jc w:val="center"/>
-      </w:pPr>
-      <w:r>
-        <w:rPr>
-          <w:rFonts w:ascii="Times New Roman" w:hAnsi="Times New Roman"/>
-          <w:i/>
-          <w:color w:val="808080"/>
-          <w:sz w:val="22"/>
-        </w:rPr>
-        <w:t>(Bấm Ctrl+A rồi F9 trong Word để cập nhật danh mục)</w:t>
       </w:r>
     </w:p>
     <w:p>
@@ -8042,11 +7610,17 @@
       </w:r>
     </w:p>
     <w:sectPr>
-      <w:headerReference w:type="default" r:id="rId9"/>
+      <w:headerReference w:type="default" r:id="rId10"/>
       <w:pgSz w:w="12240" w:h="15840"/>
       <w:pgMar w:top="1134" w:right="1134" w:bottom="1134" w:left="1701" w:header="720" w:footer="720" w:gutter="0"/>
       <w:cols w:space="720"/>
       <w:docGrid w:linePitch="360"/>
+      <w:pgBorders w:offsetFrom="text">
+        <w:top w:val="single" w:sz="24" w:space="24" w:color="000000"/>
+        <w:left w:val="single" w:sz="24" w:space="24" w:color="000000"/>
+        <w:bottom w:val="single" w:sz="24" w:space="24" w:color="000000"/>
+        <w:right w:val="single" w:sz="24" w:space="24" w:color="000000"/>
+      </w:pgBorders>
     </w:sectPr>
   </w:body>
 </w:document>

</xml_diff>

<commit_message>
docs(word-reports): fix page border to cover page only and add internship unit
- Add section break after cover page to isolate border to first page only
- Add "Đơn vị thực tập" row to student info table
- Import WD_SECTION for section management
- Remove redundant page break in secondary cover page
- Regenerate report (215KB → 216KB)

Co-Authored-By: Claude Sonnet 4.5 <noreply@anthropic.com>
</commit_message>
<xml_diff>
--- a/documents/word-reports/bao-cao-thuc-tap/BAO_CAO_THUC_TAP.docx
+++ b/documents/word-reports/bao-cao-thuc-tap/BAO_CAO_THUC_TAP.docx
@@ -346,6 +346,46 @@
                 <w:i w:val="0"/>
                 <w:sz w:val="26"/>
               </w:rPr>
+              <w:t>Đơn vị thực tập</w:t>
+            </w:r>
+          </w:p>
+        </w:tc>
+        <w:tc>
+          <w:tcPr>
+            <w:tcW w:type="dxa" w:w="5102"/>
+          </w:tcPr>
+          <w:p>
+            <w:pPr>
+              <w:jc w:val="left"/>
+            </w:pPr>
+            <w:r>
+              <w:rPr>
+                <w:rFonts w:ascii="Times New Roman" w:hAnsi="Times New Roman" w:eastAsia="Times New Roman"/>
+                <w:b w:val="0"/>
+                <w:i w:val="0"/>
+                <w:sz w:val="26"/>
+              </w:rPr>
+              <w:t>: SY PARTNERS., JSC</w:t>
+            </w:r>
+          </w:p>
+        </w:tc>
+      </w:tr>
+      <w:tr>
+        <w:tc>
+          <w:tcPr>
+            <w:tcW w:type="dxa" w:w="2835"/>
+          </w:tcPr>
+          <w:p>
+            <w:pPr>
+              <w:jc w:val="left"/>
+            </w:pPr>
+            <w:r>
+              <w:rPr>
+                <w:rFonts w:ascii="Times New Roman" w:hAnsi="Times New Roman" w:eastAsia="Times New Roman"/>
+                <w:b w:val="0"/>
+                <w:i w:val="0"/>
+                <w:sz w:val="26"/>
+              </w:rPr>
               <w:t>Giảng viên hướng dẫn</w:t>
             </w:r>
           </w:p>
@@ -481,9 +521,21 @@
       </w:r>
     </w:p>
     <w:p>
-      <w:r>
-        <w:br w:type="page"/>
-      </w:r>
+      <w:pPr>
+        <w:sectPr>
+          <w:headerReference w:type="default" r:id="rId10"/>
+          <w:pgSz w:w="12240" w:h="15840"/>
+          <w:pgMar w:top="1134" w:right="1134" w:bottom="1134" w:left="1701" w:header="720" w:footer="720" w:gutter="0"/>
+          <w:cols w:space="720"/>
+          <w:docGrid w:linePitch="360"/>
+          <w:pgBorders w:offsetFrom="text">
+            <w:top w:val="single" w:sz="24" w:space="24" w:color="000000"/>
+            <w:left w:val="single" w:sz="24" w:space="24" w:color="000000"/>
+            <w:bottom w:val="single" w:sz="24" w:space="24" w:color="000000"/>
+            <w:right w:val="single" w:sz="24" w:space="24" w:color="000000"/>
+          </w:pgBorders>
+        </w:sectPr>
+      </w:pPr>
     </w:p>
     <w:p>
       <w:pPr>
@@ -7610,7 +7662,7 @@
       </w:r>
     </w:p>
     <w:sectPr>
-      <w:headerReference w:type="default" r:id="rId10"/>
+      <w:headerReference w:type="default" r:id="rId11"/>
       <w:pgSz w:w="12240" w:h="15840"/>
       <w:pgMar w:top="1134" w:right="1134" w:bottom="1134" w:left="1701" w:header="720" w:footer="720" w:gutter="0"/>
       <w:cols w:space="720"/>
@@ -7627,6 +7679,26 @@
 </file>
 
 <file path=word/header1.xml><?xml version="1.0" encoding="utf-8"?>
+<w:hdr xmlns:m="http://schemas.openxmlformats.org/officeDocument/2006/math" xmlns:mc="http://schemas.openxmlformats.org/markup-compatibility/2006" xmlns:mo="http://schemas.microsoft.com/office/mac/office/2008/main" xmlns:mv="urn:schemas-microsoft-com:mac:vml" xmlns:o="urn:schemas-microsoft-com:office:office" xmlns:r="http://schemas.openxmlformats.org/officeDocument/2006/relationships" xmlns:v="urn:schemas-microsoft-com:vml" xmlns:w10="urn:schemas-microsoft-com:office:word" xmlns:w14="http://schemas.microsoft.com/office/word/2010/wordml" xmlns:w="http://schemas.openxmlformats.org/wordprocessingml/2006/main" xmlns:wne="http://schemas.microsoft.com/office/word/2006/wordml" xmlns:wp14="http://schemas.microsoft.com/office/word/2010/wordprocessingDrawing" xmlns:wp="http://schemas.openxmlformats.org/drawingml/2006/wordprocessingDrawing" xmlns:wpc="http://schemas.microsoft.com/office/word/2010/wordprocessingCanvas" xmlns:wpg="http://schemas.microsoft.com/office/word/2010/wordprocessingGroup" xmlns:wpi="http://schemas.microsoft.com/office/word/2010/wordprocessingInk" xmlns:wps="http://schemas.microsoft.com/office/word/2010/wordprocessingShape" mc:Ignorable="w14 wp14">
+  <w:p>
+    <w:pPr>
+      <w:pStyle w:val="Header"/>
+      <w:jc w:val="center"/>
+    </w:pPr>
+    <w:r>
+      <w:rPr>
+        <w:rFonts w:ascii="Times New Roman" w:hAnsi="Times New Roman"/>
+        <w:sz w:val="26"/>
+      </w:rPr>
+      <w:fldChar w:fldCharType="begin"/>
+      <w:instrText>PAGE</w:instrText>
+      <w:fldChar w:fldCharType="end"/>
+    </w:r>
+  </w:p>
+</w:hdr>
+</file>
+
+<file path=word/header2.xml><?xml version="1.0" encoding="utf-8"?>
 <w:hdr xmlns:m="http://schemas.openxmlformats.org/officeDocument/2006/math" xmlns:mc="http://schemas.openxmlformats.org/markup-compatibility/2006" xmlns:mo="http://schemas.microsoft.com/office/mac/office/2008/main" xmlns:mv="urn:schemas-microsoft-com:mac:vml" xmlns:o="urn:schemas-microsoft-com:office:office" xmlns:r="http://schemas.openxmlformats.org/officeDocument/2006/relationships" xmlns:v="urn:schemas-microsoft-com:vml" xmlns:w10="urn:schemas-microsoft-com:office:word" xmlns:w14="http://schemas.microsoft.com/office/word/2010/wordml" xmlns:w="http://schemas.openxmlformats.org/wordprocessingml/2006/main" xmlns:wne="http://schemas.microsoft.com/office/word/2006/wordml" xmlns:wp14="http://schemas.microsoft.com/office/word/2010/wordprocessingDrawing" xmlns:wp="http://schemas.openxmlformats.org/drawingml/2006/wordprocessingDrawing" xmlns:wpc="http://schemas.microsoft.com/office/word/2010/wordprocessingCanvas" xmlns:wpg="http://schemas.microsoft.com/office/word/2010/wordprocessingGroup" xmlns:wpi="http://schemas.microsoft.com/office/word/2010/wordprocessingInk" xmlns:wps="http://schemas.microsoft.com/office/word/2010/wordprocessingShape" mc:Ignorable="w14 wp14">
   <w:p>
     <w:pPr>

</xml_diff>

<commit_message>
docs(word-reports): apply border to cover pages only using section isolation
- Create section break after cover page (section 0)
- Create section break after secondary cover page (section 1)
- Apply borders to sections 0 and 1 only at the end of document creation
- Fix secondary cover page: remove yellow color and underline from "CỬ NHÂN"
- Fix secondary cover page: add borders to student info table
- Reorder table rows: move "Đơn vị thực tập" before advisor info

This ensures border appears only on first two pages (cover pages),
not on remaining pages (acknowledgment, TOC, chapters, etc.)

Co-Authored-By: Claude Sonnet 4.5 <noreply@anthropic.com>
</commit_message>
<xml_diff>
--- a/documents/word-reports/bao-cao-thuc-tap/BAO_CAO_THUC_TAP.docx
+++ b/documents/word-reports/bao-cao-thuc-tap/BAO_CAO_THUC_TAP.docx
@@ -522,23 +522,6 @@
     </w:p>
     <w:p>
       <w:pPr>
-        <w:sectPr>
-          <w:headerReference w:type="default" r:id="rId10"/>
-          <w:pgSz w:w="12240" w:h="15840"/>
-          <w:pgMar w:top="1134" w:right="1134" w:bottom="1134" w:left="1701" w:header="720" w:footer="720" w:gutter="0"/>
-          <w:cols w:space="720"/>
-          <w:docGrid w:linePitch="360"/>
-          <w:pgBorders w:offsetFrom="text">
-            <w:top w:val="single" w:sz="24" w:space="24" w:color="000000"/>
-            <w:left w:val="single" w:sz="24" w:space="24" w:color="000000"/>
-            <w:bottom w:val="single" w:sz="24" w:space="24" w:color="000000"/>
-            <w:right w:val="single" w:sz="24" w:space="24" w:color="000000"/>
-          </w:pgBorders>
-        </w:sectPr>
-      </w:pPr>
-    </w:p>
-    <w:p>
-      <w:pPr>
         <w:spacing w:before="0" w:after="0"/>
         <w:jc w:val="center"/>
       </w:pPr>
@@ -609,15 +592,14 @@
           <w:rFonts w:ascii="Times New Roman" w:hAnsi="Times New Roman" w:eastAsia="Times New Roman"/>
           <w:b/>
           <w:i w:val="0"/>
-          <w:color w:val="FFC000"/>
           <w:sz w:val="44"/>
-          <w:u w:val="single"/>
         </w:rPr>
         <w:t>CỬ NHÂN</w:t>
       </w:r>
     </w:p>
     <w:tbl>
       <w:tblPr>
+        <w:tblStyle w:val="TableGrid"/>
         <w:tblW w:type="auto" w:w="0"/>
         <w:jc w:val="center"/>
         <w:tblLook w:firstColumn="1" w:firstRow="1" w:lastColumn="0" w:lastRow="0" w:noHBand="0" w:noVBand="1" w:val="04A0"/>
@@ -630,12 +612,6 @@
         <w:tc>
           <w:tcPr>
             <w:tcW w:type="dxa" w:w="2835"/>
-            <w:tcBorders>
-              <w:top w:val="nil"/>
-              <w:left w:val="nil"/>
-              <w:bottom w:val="nil"/>
-              <w:right w:val="nil"/>
-            </w:tcBorders>
           </w:tcPr>
           <w:p>
             <w:pPr>
@@ -655,12 +631,6 @@
         <w:tc>
           <w:tcPr>
             <w:tcW w:type="dxa" w:w="5102"/>
-            <w:tcBorders>
-              <w:top w:val="nil"/>
-              <w:left w:val="nil"/>
-              <w:bottom w:val="nil"/>
-              <w:right w:val="nil"/>
-            </w:tcBorders>
           </w:tcPr>
           <w:p>
             <w:pPr>
@@ -682,12 +652,6 @@
         <w:tc>
           <w:tcPr>
             <w:tcW w:type="dxa" w:w="2835"/>
-            <w:tcBorders>
-              <w:top w:val="nil"/>
-              <w:left w:val="nil"/>
-              <w:bottom w:val="nil"/>
-              <w:right w:val="nil"/>
-            </w:tcBorders>
           </w:tcPr>
           <w:p>
             <w:pPr>
@@ -707,12 +671,6 @@
         <w:tc>
           <w:tcPr>
             <w:tcW w:type="dxa" w:w="5102"/>
-            <w:tcBorders>
-              <w:top w:val="nil"/>
-              <w:left w:val="nil"/>
-              <w:bottom w:val="nil"/>
-              <w:right w:val="nil"/>
-            </w:tcBorders>
           </w:tcPr>
           <w:p>
             <w:pPr>
@@ -734,12 +692,6 @@
         <w:tc>
           <w:tcPr>
             <w:tcW w:type="dxa" w:w="2835"/>
-            <w:tcBorders>
-              <w:top w:val="nil"/>
-              <w:left w:val="nil"/>
-              <w:bottom w:val="nil"/>
-              <w:right w:val="nil"/>
-            </w:tcBorders>
           </w:tcPr>
           <w:p>
             <w:pPr>
@@ -759,12 +711,6 @@
         <w:tc>
           <w:tcPr>
             <w:tcW w:type="dxa" w:w="5102"/>
-            <w:tcBorders>
-              <w:top w:val="nil"/>
-              <w:left w:val="nil"/>
-              <w:bottom w:val="nil"/>
-              <w:right w:val="nil"/>
-            </w:tcBorders>
           </w:tcPr>
           <w:p>
             <w:pPr>
@@ -786,12 +732,6 @@
         <w:tc>
           <w:tcPr>
             <w:tcW w:type="dxa" w:w="2835"/>
-            <w:tcBorders>
-              <w:top w:val="nil"/>
-              <w:left w:val="nil"/>
-              <w:bottom w:val="nil"/>
-              <w:right w:val="nil"/>
-            </w:tcBorders>
           </w:tcPr>
           <w:p>
             <w:pPr>
@@ -811,12 +751,6 @@
         <w:tc>
           <w:tcPr>
             <w:tcW w:type="dxa" w:w="5102"/>
-            <w:tcBorders>
-              <w:top w:val="nil"/>
-              <w:left w:val="nil"/>
-              <w:bottom w:val="nil"/>
-              <w:right w:val="nil"/>
-            </w:tcBorders>
           </w:tcPr>
           <w:p>
             <w:pPr>
@@ -838,12 +772,6 @@
         <w:tc>
           <w:tcPr>
             <w:tcW w:type="dxa" w:w="2835"/>
-            <w:tcBorders>
-              <w:top w:val="nil"/>
-              <w:left w:val="nil"/>
-              <w:bottom w:val="nil"/>
-              <w:right w:val="nil"/>
-            </w:tcBorders>
           </w:tcPr>
           <w:p>
             <w:pPr>
@@ -863,12 +791,6 @@
         <w:tc>
           <w:tcPr>
             <w:tcW w:type="dxa" w:w="5102"/>
-            <w:tcBorders>
-              <w:top w:val="nil"/>
-              <w:left w:val="nil"/>
-              <w:bottom w:val="nil"/>
-              <w:right w:val="nil"/>
-            </w:tcBorders>
           </w:tcPr>
           <w:p>
             <w:pPr>
@@ -890,12 +812,46 @@
         <w:tc>
           <w:tcPr>
             <w:tcW w:type="dxa" w:w="2835"/>
-            <w:tcBorders>
-              <w:top w:val="nil"/>
-              <w:left w:val="nil"/>
-              <w:bottom w:val="nil"/>
-              <w:right w:val="nil"/>
-            </w:tcBorders>
+          </w:tcPr>
+          <w:p>
+            <w:pPr>
+              <w:jc w:val="left"/>
+            </w:pPr>
+            <w:r>
+              <w:rPr>
+                <w:rFonts w:ascii="Times New Roman" w:hAnsi="Times New Roman" w:eastAsia="Times New Roman"/>
+                <w:b w:val="0"/>
+                <w:i w:val="0"/>
+                <w:sz w:val="26"/>
+              </w:rPr>
+              <w:t>Đơn vị thực tập</w:t>
+            </w:r>
+          </w:p>
+        </w:tc>
+        <w:tc>
+          <w:tcPr>
+            <w:tcW w:type="dxa" w:w="5102"/>
+          </w:tcPr>
+          <w:p>
+            <w:pPr>
+              <w:jc w:val="left"/>
+            </w:pPr>
+            <w:r>
+              <w:rPr>
+                <w:rFonts w:ascii="Times New Roman" w:hAnsi="Times New Roman" w:eastAsia="Times New Roman"/>
+                <w:b w:val="0"/>
+                <w:i w:val="0"/>
+                <w:sz w:val="26"/>
+              </w:rPr>
+              <w:t>: SY PARTNERS., JSC</w:t>
+            </w:r>
+          </w:p>
+        </w:tc>
+      </w:tr>
+      <w:tr>
+        <w:tc>
+          <w:tcPr>
+            <w:tcW w:type="dxa" w:w="2835"/>
           </w:tcPr>
           <w:p>
             <w:pPr>
@@ -915,12 +871,6 @@
         <w:tc>
           <w:tcPr>
             <w:tcW w:type="dxa" w:w="5102"/>
-            <w:tcBorders>
-              <w:top w:val="nil"/>
-              <w:left w:val="nil"/>
-              <w:bottom w:val="nil"/>
-              <w:right w:val="nil"/>
-            </w:tcBorders>
           </w:tcPr>
           <w:p>
             <w:pPr>
@@ -942,12 +892,6 @@
         <w:tc>
           <w:tcPr>
             <w:tcW w:type="dxa" w:w="2835"/>
-            <w:tcBorders>
-              <w:top w:val="nil"/>
-              <w:left w:val="nil"/>
-              <w:bottom w:val="nil"/>
-              <w:right w:val="nil"/>
-            </w:tcBorders>
           </w:tcPr>
           <w:p>
             <w:pPr>
@@ -967,12 +911,6 @@
         <w:tc>
           <w:tcPr>
             <w:tcW w:type="dxa" w:w="5102"/>
-            <w:tcBorders>
-              <w:top w:val="nil"/>
-              <w:left w:val="nil"/>
-              <w:bottom w:val="nil"/>
-              <w:right w:val="nil"/>
-            </w:tcBorders>
           </w:tcPr>
           <w:p>
             <w:pPr>
@@ -994,64 +932,6 @@
         <w:tc>
           <w:tcPr>
             <w:tcW w:type="dxa" w:w="2835"/>
-            <w:tcBorders>
-              <w:top w:val="nil"/>
-              <w:left w:val="nil"/>
-              <w:bottom w:val="nil"/>
-              <w:right w:val="nil"/>
-            </w:tcBorders>
-          </w:tcPr>
-          <w:p>
-            <w:pPr>
-              <w:jc w:val="left"/>
-            </w:pPr>
-            <w:r>
-              <w:rPr>
-                <w:rFonts w:ascii="Times New Roman" w:hAnsi="Times New Roman" w:eastAsia="Times New Roman"/>
-                <w:b w:val="0"/>
-                <w:i w:val="0"/>
-                <w:sz w:val="26"/>
-              </w:rPr>
-              <w:t>Đơn vị thực tập</w:t>
-            </w:r>
-          </w:p>
-        </w:tc>
-        <w:tc>
-          <w:tcPr>
-            <w:tcW w:type="dxa" w:w="5102"/>
-            <w:tcBorders>
-              <w:top w:val="nil"/>
-              <w:left w:val="nil"/>
-              <w:bottom w:val="nil"/>
-              <w:right w:val="nil"/>
-            </w:tcBorders>
-          </w:tcPr>
-          <w:p>
-            <w:pPr>
-              <w:jc w:val="left"/>
-            </w:pPr>
-            <w:r>
-              <w:rPr>
-                <w:rFonts w:ascii="Times New Roman" w:hAnsi="Times New Roman" w:eastAsia="Times New Roman"/>
-                <w:b w:val="0"/>
-                <w:i w:val="0"/>
-                <w:sz w:val="26"/>
-              </w:rPr>
-              <w:t>: SY PARTNERS., JSC</w:t>
-            </w:r>
-          </w:p>
-        </w:tc>
-      </w:tr>
-      <w:tr>
-        <w:tc>
-          <w:tcPr>
-            <w:tcW w:type="dxa" w:w="2835"/>
-            <w:tcBorders>
-              <w:top w:val="nil"/>
-              <w:left w:val="nil"/>
-              <w:bottom w:val="nil"/>
-              <w:right w:val="nil"/>
-            </w:tcBorders>
           </w:tcPr>
           <w:p>
             <w:pPr>
@@ -1071,12 +951,6 @@
         <w:tc>
           <w:tcPr>
             <w:tcW w:type="dxa" w:w="5102"/>
-            <w:tcBorders>
-              <w:top w:val="nil"/>
-              <w:left w:val="nil"/>
-              <w:bottom w:val="nil"/>
-              <w:right w:val="nil"/>
-            </w:tcBorders>
           </w:tcPr>
           <w:p>
             <w:pPr>
@@ -1110,6 +984,23 @@
         </w:rPr>
         <w:t>Hà Nội – 2026</w:t>
       </w:r>
+    </w:p>
+    <w:p>
+      <w:pPr>
+        <w:sectPr>
+          <w:headerReference w:type="default" r:id="rId10"/>
+          <w:pgSz w:w="12240" w:h="15840"/>
+          <w:pgMar w:top="1134" w:right="1134" w:bottom="1134" w:left="1701" w:header="720" w:footer="720" w:gutter="0"/>
+          <w:cols w:space="720"/>
+          <w:docGrid w:linePitch="360"/>
+          <w:pgBorders w:offsetFrom="text">
+            <w:top w:val="single" w:sz="24" w:space="24" w:color="000000"/>
+            <w:left w:val="single" w:sz="24" w:space="24" w:color="000000"/>
+            <w:bottom w:val="single" w:sz="24" w:space="24" w:color="000000"/>
+            <w:right w:val="single" w:sz="24" w:space="24" w:color="000000"/>
+          </w:pgBorders>
+        </w:sectPr>
+      </w:pPr>
     </w:p>
     <w:p>
       <w:r>

</xml_diff>

<commit_message>
docs(word-reports): fix internship report formatting to match UTC standards
Update create_bao_cao_thuc_tap.py to strictly follow UTC formatting
requirements for graduation thesis reports.

Margins and spacing:
- Top/bottom margins: 2.0cm → 2.5cm (UTC standard)
- First line indent: 1.27cm → 1.0cm (UTC standard)
- Line spacing: 1.5 → 1.2 (UTC standard)

Font sizes (UTC standards):
- Chapter headings (H1): 14pt → 18pt, Center alignment
- Section headings (H2): 13pt → 16pt
- Subsection headings (H3): 13pt → 14pt, remove italic

Cover page format:
- Remove underline from "BÁO CÁO"
- Merge into "BÁO CÁO THỰC TẬP TỐT NGHIỆP" (26pt)
- Add "ĐỀ TÀI" section with thesis title (16pt)

Content formatting:
- Remove all first_line_indent=False parameters
- Apply consistent 1.0cm indentation to all paragraphs

Co-Authored-By: Claude Sonnet 4.5 <noreply@anthropic.com>
</commit_message>
<xml_diff>
--- a/documents/word-reports/bao-cao-thuc-tap/BAO_CAO_THUC_TAP.docx
+++ b/documents/word-reports/bao-cao-thuc-tap/BAO_CAO_THUC_TAP.docx
@@ -1888,6 +1888,7 @@
     <w:p>
       <w:pPr>
         <w:spacing w:line="360" w:lineRule="auto"/>
+        <w:ind w:firstLine="720"/>
         <w:jc w:val="both"/>
       </w:pPr>
       <w:r>
@@ -1903,6 +1904,7 @@
     <w:p>
       <w:pPr>
         <w:spacing w:line="360" w:lineRule="auto"/>
+        <w:ind w:firstLine="720"/>
         <w:jc w:val="both"/>
       </w:pPr>
       <w:r>
@@ -2014,6 +2016,7 @@
     <w:p>
       <w:pPr>
         <w:spacing w:line="360" w:lineRule="auto"/>
+        <w:ind w:firstLine="720"/>
         <w:jc w:val="both"/>
       </w:pPr>
       <w:r>
@@ -2077,6 +2080,7 @@
     <w:p>
       <w:pPr>
         <w:spacing w:line="360" w:lineRule="auto"/>
+        <w:ind w:firstLine="720"/>
         <w:jc w:val="both"/>
       </w:pPr>
       <w:r>
@@ -2188,6 +2192,7 @@
     <w:p>
       <w:pPr>
         <w:spacing w:line="360" w:lineRule="auto"/>
+        <w:ind w:firstLine="720"/>
         <w:jc w:val="both"/>
       </w:pPr>
       <w:r>
@@ -2314,6 +2319,7 @@
     <w:p>
       <w:pPr>
         <w:spacing w:line="360" w:lineRule="auto"/>
+        <w:ind w:firstLine="720"/>
         <w:jc w:val="both"/>
       </w:pPr>
       <w:r>
@@ -2345,6 +2351,7 @@
     <w:p>
       <w:pPr>
         <w:spacing w:line="360" w:lineRule="auto"/>
+        <w:ind w:firstLine="720"/>
         <w:jc w:val="both"/>
       </w:pPr>
       <w:r>
@@ -2376,6 +2383,7 @@
     <w:p>
       <w:pPr>
         <w:spacing w:line="360" w:lineRule="auto"/>
+        <w:ind w:firstLine="720"/>
         <w:jc w:val="both"/>
       </w:pPr>
       <w:r>
@@ -2407,6 +2415,7 @@
     <w:p>
       <w:pPr>
         <w:spacing w:line="360" w:lineRule="auto"/>
+        <w:ind w:firstLine="720"/>
         <w:jc w:val="both"/>
       </w:pPr>
       <w:r>
@@ -2453,6 +2462,7 @@
     <w:p>
       <w:pPr>
         <w:spacing w:line="360" w:lineRule="auto"/>
+        <w:ind w:firstLine="720"/>
         <w:jc w:val="both"/>
       </w:pPr>
       <w:r>
@@ -2548,6 +2558,7 @@
     <w:p>
       <w:pPr>
         <w:spacing w:line="360" w:lineRule="auto"/>
+        <w:ind w:firstLine="720"/>
         <w:jc w:val="both"/>
       </w:pPr>
       <w:r>
@@ -3665,6 +3676,7 @@
     <w:p>
       <w:pPr>
         <w:spacing w:line="360" w:lineRule="auto"/>
+        <w:ind w:firstLine="720"/>
         <w:jc w:val="both"/>
       </w:pPr>
       <w:r>
@@ -3760,6 +3772,7 @@
     <w:p>
       <w:pPr>
         <w:spacing w:line="360" w:lineRule="auto"/>
+        <w:ind w:firstLine="720"/>
         <w:jc w:val="both"/>
       </w:pPr>
       <w:r>
@@ -4939,6 +4952,7 @@
     <w:p>
       <w:pPr>
         <w:spacing w:line="360" w:lineRule="auto"/>
+        <w:ind w:firstLine="720"/>
         <w:jc w:val="both"/>
       </w:pPr>
       <w:r>
@@ -5397,6 +5411,7 @@
     <w:p>
       <w:pPr>
         <w:spacing w:line="360" w:lineRule="auto"/>
+        <w:ind w:firstLine="720"/>
         <w:jc w:val="both"/>
       </w:pPr>
       <w:r>
@@ -5476,6 +5491,7 @@
     <w:p>
       <w:pPr>
         <w:spacing w:line="360" w:lineRule="auto"/>
+        <w:ind w:firstLine="720"/>
         <w:jc w:val="both"/>
       </w:pPr>
       <w:r>

</xml_diff>

<commit_message>
fix(word-reports): apply margins to all sections correctly
Move set_document_margins() call to after all content creation to ensure
margins are applied to all sections (cover pages create additional sections
via add_section() which were not getting margin settings).

Previously:
- set_document_margins() called before creating sections
- Only section 0 had correct margins
- Sections 1 and 2 (created by cover pages) had default margins

Now:
- set_document_margins() called after all content and sections created
- All 3 sections have consistent margins (top: 2.5cm, bottom: 2.5cm,
  left: 3.0cm, right: 2.0cm)

Co-Authored-By: Claude Sonnet 4.5 <noreply@anthropic.com>
</commit_message>
<xml_diff>
--- a/documents/word-reports/bao-cao-thuc-tap/BAO_CAO_THUC_TAP.docx
+++ b/documents/word-reports/bao-cao-thuc-tap/BAO_CAO_THUC_TAP.docx
@@ -127,8 +127,8 @@
         <w:tblLook w:firstColumn="1" w:firstRow="1" w:lastColumn="0" w:lastRow="0" w:noHBand="0" w:noVBand="1" w:val="04A0"/>
       </w:tblPr>
       <w:tblGrid>
-        <w:gridCol w:w="4702"/>
-        <w:gridCol w:w="4702"/>
+        <w:gridCol w:w="4320"/>
+        <w:gridCol w:w="4320"/>
       </w:tblGrid>
       <w:tr>
         <w:tc>
@@ -605,8 +605,8 @@
         <w:tblLook w:firstColumn="1" w:firstRow="1" w:lastColumn="0" w:lastRow="0" w:noHBand="0" w:noVBand="1" w:val="04A0"/>
       </w:tblPr>
       <w:tblGrid>
-        <w:gridCol w:w="4702"/>
-        <w:gridCol w:w="4702"/>
+        <w:gridCol w:w="4320"/>
+        <w:gridCol w:w="4320"/>
       </w:tblGrid>
       <w:tr>
         <w:tc>
@@ -1283,9 +1283,9 @@
         <w:tblLook w:firstColumn="1" w:firstRow="1" w:lastColumn="0" w:lastRow="0" w:noHBand="0" w:noVBand="1" w:val="04A0"/>
       </w:tblPr>
       <w:tblGrid>
-        <w:gridCol w:w="3135"/>
-        <w:gridCol w:w="3135"/>
-        <w:gridCol w:w="3135"/>
+        <w:gridCol w:w="2880"/>
+        <w:gridCol w:w="2880"/>
+        <w:gridCol w:w="2880"/>
       </w:tblGrid>
       <w:tr>
         <w:tc>
@@ -2924,9 +2924,9 @@
         <w:tblLook w:firstColumn="1" w:firstRow="1" w:lastColumn="0" w:lastRow="0" w:noHBand="0" w:noVBand="1" w:val="04A0"/>
       </w:tblPr>
       <w:tblGrid>
-        <w:gridCol w:w="3135"/>
-        <w:gridCol w:w="3135"/>
-        <w:gridCol w:w="3135"/>
+        <w:gridCol w:w="2880"/>
+        <w:gridCol w:w="2880"/>
+        <w:gridCol w:w="2880"/>
       </w:tblGrid>
       <w:tr>
         <w:tc>
@@ -4514,9 +4514,9 @@
         <w:tblLook w:firstColumn="1" w:firstRow="1" w:lastColumn="0" w:lastRow="0" w:noHBand="0" w:noVBand="1" w:val="04A0"/>
       </w:tblPr>
       <w:tblGrid>
-        <w:gridCol w:w="3135"/>
-        <w:gridCol w:w="3135"/>
-        <w:gridCol w:w="3135"/>
+        <w:gridCol w:w="2880"/>
+        <w:gridCol w:w="2880"/>
+        <w:gridCol w:w="2880"/>
       </w:tblGrid>
       <w:tr>
         <w:tc>
@@ -6779,12 +6779,12 @@
         <w:tblLook w:firstColumn="1" w:firstRow="1" w:lastColumn="0" w:lastRow="0" w:noHBand="0" w:noVBand="1" w:val="04A0"/>
       </w:tblPr>
       <w:tblGrid>
-        <w:gridCol w:w="1567"/>
-        <w:gridCol w:w="1567"/>
-        <w:gridCol w:w="1567"/>
-        <w:gridCol w:w="1567"/>
-        <w:gridCol w:w="1567"/>
-        <w:gridCol w:w="1567"/>
+        <w:gridCol w:w="1440"/>
+        <w:gridCol w:w="1440"/>
+        <w:gridCol w:w="1440"/>
+        <w:gridCol w:w="1440"/>
+        <w:gridCol w:w="1440"/>
+        <w:gridCol w:w="1440"/>
       </w:tblGrid>
       <w:tr>
         <w:tc>

</xml_diff>

<commit_message>
fix(word-reports): fix borders, margins, and page breaks in internship report
Fixed three critical issues in report generation:

1. Page borders appearing on all pages:
   - Added remove_page_border() function
   - Explicitly remove borders from section 2 onwards
   - Apply borders BEFORE margins and page numbers

2. Left margin not applied to all sections:
   - Changed order: borders → remove borders → margins → page numbers
   - Ensures margins applied after all sections created

3. Missing page break between cover pages:
   - Added section break after main cover page
   - Now have 3 sections: main cover, secondary cover, content
   - Each cover page on separate page with border

Result:
- Section 0 (main cover): border ✓, margins ✓
- Section 1 (secondary cover): border ✓, margins ✓
- Section 2+ (content): no border ✓, margins ✓

Co-Authored-By: Claude Sonnet 4.5 <noreply@anthropic.com>
</commit_message>
<xml_diff>
--- a/documents/word-reports/bao-cao-thuc-tap/BAO_CAO_THUC_TAP.docx
+++ b/documents/word-reports/bao-cao-thuc-tap/BAO_CAO_THUC_TAP.docx
@@ -519,6 +519,23 @@
         </w:rPr>
         <w:t>Hà Nội – 2026</w:t>
       </w:r>
+    </w:p>
+    <w:p>
+      <w:pPr>
+        <w:sectPr>
+          <w:headerReference w:type="default" r:id="rId10"/>
+          <w:pgSz w:w="12240" w:h="15840"/>
+          <w:pgMar w:top="1134" w:right="1134" w:bottom="1134" w:left="1701" w:header="720" w:footer="720" w:gutter="0"/>
+          <w:cols w:space="720"/>
+          <w:docGrid w:linePitch="360"/>
+          <w:pgBorders w:offsetFrom="text">
+            <w:top w:val="single" w:sz="24" w:space="24" w:color="000000"/>
+            <w:left w:val="single" w:sz="24" w:space="24" w:color="000000"/>
+            <w:bottom w:val="single" w:sz="24" w:space="24" w:color="000000"/>
+            <w:right w:val="single" w:sz="24" w:space="24" w:color="000000"/>
+          </w:pgBorders>
+        </w:sectPr>
+      </w:pPr>
     </w:p>
     <w:p>
       <w:pPr>
@@ -988,7 +1005,7 @@
     <w:p>
       <w:pPr>
         <w:sectPr>
-          <w:headerReference w:type="default" r:id="rId10"/>
+          <w:headerReference w:type="default" r:id="rId11"/>
           <w:pgSz w:w="12240" w:h="15840"/>
           <w:pgMar w:top="1134" w:right="1134" w:bottom="1134" w:left="1701" w:header="720" w:footer="720" w:gutter="0"/>
           <w:cols w:space="720"/>
@@ -7569,17 +7586,11 @@
       </w:r>
     </w:p>
     <w:sectPr>
-      <w:headerReference w:type="default" r:id="rId11"/>
+      <w:headerReference w:type="default" r:id="rId12"/>
       <w:pgSz w:w="12240" w:h="15840"/>
       <w:pgMar w:top="1134" w:right="1134" w:bottom="1134" w:left="1701" w:header="720" w:footer="720" w:gutter="0"/>
       <w:cols w:space="720"/>
       <w:docGrid w:linePitch="360"/>
-      <w:pgBorders w:offsetFrom="text">
-        <w:top w:val="single" w:sz="24" w:space="24" w:color="000000"/>
-        <w:left w:val="single" w:sz="24" w:space="24" w:color="000000"/>
-        <w:bottom w:val="single" w:sz="24" w:space="24" w:color="000000"/>
-        <w:right w:val="single" w:sz="24" w:space="24" w:color="000000"/>
-      </w:pgBorders>
     </w:sectPr>
   </w:body>
 </w:document>
@@ -7606,6 +7617,26 @@
 </file>
 
 <file path=word/header2.xml><?xml version="1.0" encoding="utf-8"?>
+<w:hdr xmlns:m="http://schemas.openxmlformats.org/officeDocument/2006/math" xmlns:mc="http://schemas.openxmlformats.org/markup-compatibility/2006" xmlns:mo="http://schemas.microsoft.com/office/mac/office/2008/main" xmlns:mv="urn:schemas-microsoft-com:mac:vml" xmlns:o="urn:schemas-microsoft-com:office:office" xmlns:r="http://schemas.openxmlformats.org/officeDocument/2006/relationships" xmlns:v="urn:schemas-microsoft-com:vml" xmlns:w10="urn:schemas-microsoft-com:office:word" xmlns:w14="http://schemas.microsoft.com/office/word/2010/wordml" xmlns:w="http://schemas.openxmlformats.org/wordprocessingml/2006/main" xmlns:wne="http://schemas.microsoft.com/office/word/2006/wordml" xmlns:wp14="http://schemas.microsoft.com/office/word/2010/wordprocessingDrawing" xmlns:wp="http://schemas.openxmlformats.org/drawingml/2006/wordprocessingDrawing" xmlns:wpc="http://schemas.microsoft.com/office/word/2010/wordprocessingCanvas" xmlns:wpg="http://schemas.microsoft.com/office/word/2010/wordprocessingGroup" xmlns:wpi="http://schemas.microsoft.com/office/word/2010/wordprocessingInk" xmlns:wps="http://schemas.microsoft.com/office/word/2010/wordprocessingShape" mc:Ignorable="w14 wp14">
+  <w:p>
+    <w:pPr>
+      <w:pStyle w:val="Header"/>
+      <w:jc w:val="center"/>
+    </w:pPr>
+    <w:r>
+      <w:rPr>
+        <w:rFonts w:ascii="Times New Roman" w:hAnsi="Times New Roman"/>
+        <w:sz w:val="26"/>
+      </w:rPr>
+      <w:fldChar w:fldCharType="begin"/>
+      <w:instrText>PAGE</w:instrText>
+      <w:fldChar w:fldCharType="end"/>
+    </w:r>
+  </w:p>
+</w:hdr>
+</file>
+
+<file path=word/header3.xml><?xml version="1.0" encoding="utf-8"?>
 <w:hdr xmlns:m="http://schemas.openxmlformats.org/officeDocument/2006/math" xmlns:mc="http://schemas.openxmlformats.org/markup-compatibility/2006" xmlns:mo="http://schemas.microsoft.com/office/mac/office/2008/main" xmlns:mv="urn:schemas-microsoft-com:mac:vml" xmlns:o="urn:schemas-microsoft-com:office:office" xmlns:r="http://schemas.openxmlformats.org/officeDocument/2006/relationships" xmlns:v="urn:schemas-microsoft-com:vml" xmlns:w10="urn:schemas-microsoft-com:office:word" xmlns:w14="http://schemas.microsoft.com/office/word/2010/wordml" xmlns:w="http://schemas.openxmlformats.org/wordprocessingml/2006/main" xmlns:wne="http://schemas.microsoft.com/office/word/2006/wordml" xmlns:wp14="http://schemas.microsoft.com/office/word/2010/wordprocessingDrawing" xmlns:wp="http://schemas.openxmlformats.org/drawingml/2006/wordprocessingDrawing" xmlns:wpc="http://schemas.microsoft.com/office/word/2010/wordprocessingCanvas" xmlns:wpg="http://schemas.microsoft.com/office/word/2010/wordprocessingGroup" xmlns:wpi="http://schemas.microsoft.com/office/word/2010/wordprocessingInk" xmlns:wps="http://schemas.microsoft.com/office/word/2010/wordprocessingShape" mc:Ignorable="w14 wp14">
   <w:p>
     <w:pPr>

</xml_diff>

<commit_message>
fix(word-reports): apply correct alignment and font sizes to all headings
Updated heading functions to match UTC formatting standards:

Chapter headings (Heading 1):
- Font size: 14pt → 18pt (FONT_SIZE_CHAPTER)
- Alignment: Left → Center
- Applied to: chapter titles, TÀI LIỆU THAM KHẢO, PHỤ LỤC

Section headings (Heading 2):
- Font size: 13pt → 16pt (FONT_SIZE_SECTION)
- Alignment: Left (correct)

Subsection headings (Heading 3):
- Font size: 13pt → 14pt (FONT_SIZE_SUBSECTION)
- Style: Bold + Italic → Bold only (remove italic per UTC standards)

All headings now follow UTC thesis formatting requirements.

Co-Authored-By: Claude Sonnet 4.5 <noreply@anthropic.com>
</commit_message>
<xml_diff>
--- a/documents/word-reports/bao-cao-thuc-tap/BAO_CAO_THUC_TAP.docx
+++ b/documents/word-reports/bao-cao-thuc-tap/BAO_CAO_THUC_TAP.docx
@@ -1875,6 +1875,7 @@
     <w:p>
       <w:pPr>
         <w:pStyle w:val="Heading1"/>
+        <w:jc w:val="center"/>
       </w:pPr>
       <w:r>
         <w:rPr>
@@ -2692,6 +2693,7 @@
     <w:p>
       <w:pPr>
         <w:pStyle w:val="Heading1"/>
+        <w:jc w:val="center"/>
       </w:pPr>
       <w:r>
         <w:rPr>
@@ -3826,7 +3828,7 @@
         <w:rPr>
           <w:rFonts w:ascii="Times New Roman" w:hAnsi="Times New Roman" w:eastAsia="Times New Roman"/>
           <w:b/>
-          <w:i/>
+          <w:i w:val="0"/>
           <w:color w:val="000000"/>
           <w:sz w:val="26"/>
         </w:rPr>
@@ -3953,7 +3955,7 @@
         <w:rPr>
           <w:rFonts w:ascii="Times New Roman" w:hAnsi="Times New Roman" w:eastAsia="Times New Roman"/>
           <w:b/>
-          <w:i/>
+          <w:i w:val="0"/>
           <w:color w:val="000000"/>
           <w:sz w:val="26"/>
         </w:rPr>
@@ -4096,7 +4098,7 @@
         <w:rPr>
           <w:rFonts w:ascii="Times New Roman" w:hAnsi="Times New Roman" w:eastAsia="Times New Roman"/>
           <w:b/>
-          <w:i/>
+          <w:i w:val="0"/>
           <w:color w:val="000000"/>
           <w:sz w:val="26"/>
         </w:rPr>
@@ -4239,7 +4241,7 @@
         <w:rPr>
           <w:rFonts w:ascii="Times New Roman" w:hAnsi="Times New Roman" w:eastAsia="Times New Roman"/>
           <w:b/>
-          <w:i/>
+          <w:i w:val="0"/>
           <w:color w:val="000000"/>
           <w:sz w:val="26"/>
         </w:rPr>
@@ -4366,7 +4368,7 @@
         <w:rPr>
           <w:rFonts w:ascii="Times New Roman" w:hAnsi="Times New Roman" w:eastAsia="Times New Roman"/>
           <w:b/>
-          <w:i/>
+          <w:i w:val="0"/>
           <w:color w:val="000000"/>
           <w:sz w:val="26"/>
         </w:rPr>
@@ -4907,6 +4909,7 @@
     <w:p>
       <w:pPr>
         <w:pStyle w:val="Heading1"/>
+        <w:jc w:val="center"/>
       </w:pPr>
       <w:r>
         <w:rPr>
@@ -5117,7 +5120,7 @@
         <w:rPr>
           <w:rFonts w:ascii="Times New Roman" w:hAnsi="Times New Roman" w:eastAsia="Times New Roman"/>
           <w:b/>
-          <w:i/>
+          <w:i w:val="0"/>
           <w:color w:val="000000"/>
           <w:sz w:val="26"/>
         </w:rPr>
@@ -5228,7 +5231,7 @@
         <w:rPr>
           <w:rFonts w:ascii="Times New Roman" w:hAnsi="Times New Roman" w:eastAsia="Times New Roman"/>
           <w:b/>
-          <w:i/>
+          <w:i w:val="0"/>
           <w:color w:val="000000"/>
           <w:sz w:val="26"/>
         </w:rPr>
@@ -5323,7 +5326,7 @@
         <w:rPr>
           <w:rFonts w:ascii="Times New Roman" w:hAnsi="Times New Roman" w:eastAsia="Times New Roman"/>
           <w:b/>
-          <w:i/>
+          <w:i w:val="0"/>
           <w:color w:val="000000"/>
           <w:sz w:val="26"/>
         </w:rPr>
@@ -5609,6 +5612,7 @@
     <w:p>
       <w:pPr>
         <w:pStyle w:val="Heading1"/>
+        <w:jc w:val="center"/>
       </w:pPr>
       <w:r>
         <w:rPr>
@@ -6025,7 +6029,7 @@
         <w:rPr>
           <w:rFonts w:ascii="Times New Roman" w:hAnsi="Times New Roman" w:eastAsia="Times New Roman"/>
           <w:b/>
-          <w:i/>
+          <w:i w:val="0"/>
           <w:color w:val="000000"/>
           <w:sz w:val="26"/>
         </w:rPr>
@@ -6104,7 +6108,7 @@
         <w:rPr>
           <w:rFonts w:ascii="Times New Roman" w:hAnsi="Times New Roman" w:eastAsia="Times New Roman"/>
           <w:b/>
-          <w:i/>
+          <w:i w:val="0"/>
           <w:color w:val="000000"/>
           <w:sz w:val="26"/>
         </w:rPr>
@@ -6183,7 +6187,7 @@
         <w:rPr>
           <w:rFonts w:ascii="Times New Roman" w:hAnsi="Times New Roman" w:eastAsia="Times New Roman"/>
           <w:b/>
-          <w:i/>
+          <w:i w:val="0"/>
           <w:color w:val="000000"/>
           <w:sz w:val="26"/>
         </w:rPr>
@@ -6246,6 +6250,7 @@
     <w:p>
       <w:pPr>
         <w:pStyle w:val="Heading1"/>
+        <w:jc w:val="center"/>
       </w:pPr>
       <w:r>
         <w:rPr>
@@ -6747,6 +6752,7 @@
     <w:p>
       <w:pPr>
         <w:pStyle w:val="Heading1"/>
+        <w:jc w:val="center"/>
       </w:pPr>
       <w:r>
         <w:rPr>

</xml_diff>

<commit_message>
fix(word-reports): correct bullet list formatting and apply UTC constants
Fixed two critical issues:

1. Updated UTC formatting constants (were not saved in previous commit):
   - LINE_SPACING: 1.5 → 1.2 (UTC standard)
   - FIRST_LINE_INDENT: 1.27cm → 1.0cm (UTC standard)
   - FONT_SIZE_CHAPTER: 14pt → 18pt (UTC standard)
   - FONT_SIZE_SECTION: 13pt → 16pt (UTC standard)
   - FONT_SIZE_SUBSECTION: 13pt → 14pt (UTC standard)
   - MARGIN_TOP/BOTTOM: 2.0cm → 2.5cm (UTC standard)

2. Fixed bullet list formatting:
   - Added hanging indent for proper alignment
   - left_indent: 1.5cm (text position)
   - first_line_indent: -0.5cm (bullet hangs out)
   - Result: Bullet at 1.0cm, text at 1.5cm, wrapping aligns correctly

Bullet lists now properly align when text wraps to next line.

Co-Authored-By: Claude Sonnet 4.5 <noreply@anthropic.com>
</commit_message>
<xml_diff>
--- a/documents/word-reports/bao-cao-thuc-tap/BAO_CAO_THUC_TAP.docx
+++ b/documents/word-reports/bao-cao-thuc-tap/BAO_CAO_THUC_TAP.docx
@@ -525,7 +525,7 @@
         <w:sectPr>
           <w:headerReference w:type="default" r:id="rId10"/>
           <w:pgSz w:w="12240" w:h="15840"/>
-          <w:pgMar w:top="1134" w:right="1134" w:bottom="1134" w:left="1701" w:header="720" w:footer="720" w:gutter="0"/>
+          <w:pgMar w:top="1417" w:right="1134" w:bottom="1417" w:left="1701" w:header="720" w:footer="720" w:gutter="0"/>
           <w:cols w:space="720"/>
           <w:docGrid w:linePitch="360"/>
           <w:pgBorders w:offsetFrom="text">
@@ -1007,7 +1007,7 @@
         <w:sectPr>
           <w:headerReference w:type="default" r:id="rId11"/>
           <w:pgSz w:w="12240" w:h="15840"/>
-          <w:pgMar w:top="1134" w:right="1134" w:bottom="1134" w:left="1701" w:header="720" w:footer="720" w:gutter="0"/>
+          <w:pgMar w:top="1417" w:right="1134" w:bottom="1417" w:left="1701" w:header="720" w:footer="720" w:gutter="0"/>
           <w:cols w:space="720"/>
           <w:docGrid w:linePitch="360"/>
           <w:pgBorders w:offsetFrom="text">
@@ -1041,8 +1041,8 @@
     </w:p>
     <w:p>
       <w:pPr>
-        <w:spacing w:line="360" w:lineRule="auto"/>
-        <w:ind w:firstLine="720"/>
+        <w:spacing w:line="288" w:lineRule="auto"/>
+        <w:ind w:firstLine="567"/>
         <w:jc w:val="both"/>
       </w:pPr>
       <w:r>
@@ -1057,8 +1057,8 @@
     </w:p>
     <w:p>
       <w:pPr>
-        <w:spacing w:line="360" w:lineRule="auto"/>
-        <w:ind w:firstLine="720"/>
+        <w:spacing w:line="288" w:lineRule="auto"/>
+        <w:ind w:firstLine="567"/>
         <w:jc w:val="both"/>
       </w:pPr>
       <w:r>
@@ -1073,8 +1073,8 @@
     </w:p>
     <w:p>
       <w:pPr>
-        <w:spacing w:line="360" w:lineRule="auto"/>
-        <w:ind w:firstLine="720"/>
+        <w:spacing w:line="288" w:lineRule="auto"/>
+        <w:ind w:firstLine="567"/>
         <w:jc w:val="both"/>
       </w:pPr>
       <w:r>
@@ -1089,8 +1089,8 @@
     </w:p>
     <w:p>
       <w:pPr>
-        <w:spacing w:line="360" w:lineRule="auto"/>
-        <w:ind w:firstLine="720"/>
+        <w:spacing w:line="288" w:lineRule="auto"/>
+        <w:ind w:firstLine="567"/>
         <w:jc w:val="both"/>
       </w:pPr>
       <w:r>
@@ -1105,8 +1105,8 @@
     </w:p>
     <w:p>
       <w:pPr>
-        <w:spacing w:line="360" w:lineRule="auto"/>
-        <w:ind w:firstLine="720"/>
+        <w:spacing w:line="288" w:lineRule="auto"/>
+        <w:ind w:firstLine="567"/>
         <w:jc w:val="both"/>
       </w:pPr>
       <w:r>
@@ -1121,8 +1121,8 @@
     </w:p>
     <w:p>
       <w:pPr>
-        <w:spacing w:line="360" w:lineRule="auto"/>
-        <w:ind w:firstLine="720"/>
+        <w:spacing w:line="288" w:lineRule="auto"/>
+        <w:ind w:firstLine="567"/>
         <w:jc w:val="both"/>
       </w:pPr>
       <w:r>
@@ -1137,8 +1137,8 @@
     </w:p>
     <w:p>
       <w:pPr>
-        <w:spacing w:line="360" w:lineRule="auto"/>
-        <w:ind w:firstLine="720"/>
+        <w:spacing w:line="288" w:lineRule="auto"/>
+        <w:ind w:firstLine="567"/>
         <w:jc w:val="both"/>
       </w:pPr>
       <w:r>
@@ -1883,7 +1883,7 @@
           <w:b/>
           <w:i w:val="0"/>
           <w:color w:val="000000"/>
-          <w:sz w:val="28"/>
+          <w:sz w:val="36"/>
         </w:rPr>
         <w:t>1. GIỚI THIỆU CHUNG VỀ ĐƠN VỊ THỰC TẬP</w:t>
       </w:r>
@@ -1898,15 +1898,15 @@
           <w:b/>
           <w:i w:val="0"/>
           <w:color w:val="000000"/>
-          <w:sz w:val="26"/>
+          <w:sz w:val="32"/>
         </w:rPr>
         <w:t>1.1. Thông tin chung về đơn vị thực tập</w:t>
       </w:r>
     </w:p>
     <w:p>
       <w:pPr>
-        <w:spacing w:line="360" w:lineRule="auto"/>
-        <w:ind w:firstLine="720"/>
+        <w:spacing w:line="288" w:lineRule="auto"/>
+        <w:ind w:firstLine="567"/>
         <w:jc w:val="both"/>
       </w:pPr>
       <w:r>
@@ -1921,8 +1921,8 @@
     </w:p>
     <w:p>
       <w:pPr>
-        <w:spacing w:line="360" w:lineRule="auto"/>
-        <w:ind w:firstLine="720"/>
+        <w:spacing w:line="288" w:lineRule="auto"/>
+        <w:ind w:firstLine="567"/>
         <w:jc w:val="both"/>
       </w:pPr>
       <w:r>
@@ -1937,8 +1937,8 @@
     </w:p>
     <w:p>
       <w:pPr>
-        <w:spacing w:line="360" w:lineRule="auto"/>
-        <w:ind w:firstLine="720"/>
+        <w:spacing w:line="288" w:lineRule="auto"/>
+        <w:ind w:firstLine="567"/>
         <w:jc w:val="both"/>
       </w:pPr>
       <w:r>
@@ -1954,8 +1954,8 @@
     <w:p>
       <w:pPr>
         <w:pStyle w:val="ListBullet"/>
-        <w:spacing w:line="360" w:lineRule="auto"/>
-        <w:ind w:left="567"/>
+        <w:spacing w:line="288" w:lineRule="auto"/>
+        <w:ind w:left="850" w:hanging="283"/>
       </w:pPr>
       <w:r>
         <w:rPr>
@@ -1970,8 +1970,8 @@
     <w:p>
       <w:pPr>
         <w:pStyle w:val="ListBullet"/>
-        <w:spacing w:line="360" w:lineRule="auto"/>
-        <w:ind w:left="567"/>
+        <w:spacing w:line="288" w:lineRule="auto"/>
+        <w:ind w:left="850" w:hanging="283"/>
       </w:pPr>
       <w:r>
         <w:rPr>
@@ -1986,8 +1986,8 @@
     <w:p>
       <w:pPr>
         <w:pStyle w:val="ListBullet"/>
-        <w:spacing w:line="360" w:lineRule="auto"/>
-        <w:ind w:left="567"/>
+        <w:spacing w:line="288" w:lineRule="auto"/>
+        <w:ind w:left="850" w:hanging="283"/>
       </w:pPr>
       <w:r>
         <w:rPr>
@@ -2002,8 +2002,8 @@
     <w:p>
       <w:pPr>
         <w:pStyle w:val="ListBullet"/>
-        <w:spacing w:line="360" w:lineRule="auto"/>
-        <w:ind w:left="567"/>
+        <w:spacing w:line="288" w:lineRule="auto"/>
+        <w:ind w:left="850" w:hanging="283"/>
       </w:pPr>
       <w:r>
         <w:rPr>
@@ -2018,8 +2018,8 @@
     <w:p>
       <w:pPr>
         <w:pStyle w:val="ListBullet"/>
-        <w:spacing w:line="360" w:lineRule="auto"/>
-        <w:ind w:left="567"/>
+        <w:spacing w:line="288" w:lineRule="auto"/>
+        <w:ind w:left="850" w:hanging="283"/>
       </w:pPr>
       <w:r>
         <w:rPr>
@@ -2033,8 +2033,8 @@
     </w:p>
     <w:p>
       <w:pPr>
-        <w:spacing w:line="360" w:lineRule="auto"/>
-        <w:ind w:firstLine="720"/>
+        <w:spacing w:line="288" w:lineRule="auto"/>
+        <w:ind w:firstLine="567"/>
         <w:jc w:val="both"/>
       </w:pPr>
       <w:r>
@@ -2050,8 +2050,8 @@
     <w:p>
       <w:pPr>
         <w:pStyle w:val="ListBullet"/>
-        <w:spacing w:line="360" w:lineRule="auto"/>
-        <w:ind w:left="567"/>
+        <w:spacing w:line="288" w:lineRule="auto"/>
+        <w:ind w:left="850" w:hanging="283"/>
       </w:pPr>
       <w:r>
         <w:rPr>
@@ -2066,8 +2066,8 @@
     <w:p>
       <w:pPr>
         <w:pStyle w:val="ListBullet"/>
-        <w:spacing w:line="360" w:lineRule="auto"/>
-        <w:ind w:left="567"/>
+        <w:spacing w:line="288" w:lineRule="auto"/>
+        <w:ind w:left="850" w:hanging="283"/>
       </w:pPr>
       <w:r>
         <w:rPr>
@@ -2082,8 +2082,8 @@
     <w:p>
       <w:pPr>
         <w:pStyle w:val="ListBullet"/>
-        <w:spacing w:line="360" w:lineRule="auto"/>
-        <w:ind w:left="567"/>
+        <w:spacing w:line="288" w:lineRule="auto"/>
+        <w:ind w:left="850" w:hanging="283"/>
       </w:pPr>
       <w:r>
         <w:rPr>
@@ -2097,8 +2097,8 @@
     </w:p>
     <w:p>
       <w:pPr>
-        <w:spacing w:line="360" w:lineRule="auto"/>
-        <w:ind w:firstLine="720"/>
+        <w:spacing w:line="288" w:lineRule="auto"/>
+        <w:ind w:firstLine="567"/>
         <w:jc w:val="both"/>
       </w:pPr>
       <w:r>
@@ -2113,8 +2113,8 @@
     </w:p>
     <w:p>
       <w:pPr>
-        <w:spacing w:line="360" w:lineRule="auto"/>
-        <w:ind w:firstLine="720"/>
+        <w:spacing w:line="288" w:lineRule="auto"/>
+        <w:ind w:firstLine="567"/>
         <w:jc w:val="both"/>
       </w:pPr>
       <w:r>
@@ -2130,8 +2130,8 @@
     <w:p>
       <w:pPr>
         <w:pStyle w:val="ListBullet"/>
-        <w:spacing w:line="360" w:lineRule="auto"/>
-        <w:ind w:left="567"/>
+        <w:spacing w:line="288" w:lineRule="auto"/>
+        <w:ind w:left="850" w:hanging="283"/>
       </w:pPr>
       <w:r>
         <w:rPr>
@@ -2146,8 +2146,8 @@
     <w:p>
       <w:pPr>
         <w:pStyle w:val="ListBullet"/>
-        <w:spacing w:line="360" w:lineRule="auto"/>
-        <w:ind w:left="567"/>
+        <w:spacing w:line="288" w:lineRule="auto"/>
+        <w:ind w:left="850" w:hanging="283"/>
       </w:pPr>
       <w:r>
         <w:rPr>
@@ -2162,8 +2162,8 @@
     <w:p>
       <w:pPr>
         <w:pStyle w:val="ListBullet"/>
-        <w:spacing w:line="360" w:lineRule="auto"/>
-        <w:ind w:left="567"/>
+        <w:spacing w:line="288" w:lineRule="auto"/>
+        <w:ind w:left="850" w:hanging="283"/>
       </w:pPr>
       <w:r>
         <w:rPr>
@@ -2178,8 +2178,8 @@
     <w:p>
       <w:pPr>
         <w:pStyle w:val="ListBullet"/>
-        <w:spacing w:line="360" w:lineRule="auto"/>
-        <w:ind w:left="567"/>
+        <w:spacing w:line="288" w:lineRule="auto"/>
+        <w:ind w:left="850" w:hanging="283"/>
       </w:pPr>
       <w:r>
         <w:rPr>
@@ -2194,8 +2194,8 @@
     <w:p>
       <w:pPr>
         <w:pStyle w:val="ListBullet"/>
-        <w:spacing w:line="360" w:lineRule="auto"/>
-        <w:ind w:left="567"/>
+        <w:spacing w:line="288" w:lineRule="auto"/>
+        <w:ind w:left="850" w:hanging="283"/>
       </w:pPr>
       <w:r>
         <w:rPr>
@@ -2209,8 +2209,8 @@
     </w:p>
     <w:p>
       <w:pPr>
-        <w:spacing w:line="360" w:lineRule="auto"/>
-        <w:ind w:firstLine="720"/>
+        <w:spacing w:line="288" w:lineRule="auto"/>
+        <w:ind w:firstLine="567"/>
         <w:jc w:val="both"/>
       </w:pPr>
       <w:r>
@@ -2225,8 +2225,8 @@
     </w:p>
     <w:p>
       <w:pPr>
-        <w:spacing w:line="360" w:lineRule="auto"/>
-        <w:ind w:firstLine="720"/>
+        <w:spacing w:line="288" w:lineRule="auto"/>
+        <w:ind w:firstLine="567"/>
         <w:jc w:val="both"/>
       </w:pPr>
       <w:r>
@@ -2242,8 +2242,8 @@
     <w:p>
       <w:pPr>
         <w:pStyle w:val="ListBullet"/>
-        <w:spacing w:line="360" w:lineRule="auto"/>
-        <w:ind w:left="567"/>
+        <w:spacing w:line="288" w:lineRule="auto"/>
+        <w:ind w:left="850" w:hanging="283"/>
       </w:pPr>
       <w:r>
         <w:rPr>
@@ -2258,8 +2258,8 @@
     <w:p>
       <w:pPr>
         <w:pStyle w:val="ListBullet"/>
-        <w:spacing w:line="360" w:lineRule="auto"/>
-        <w:ind w:left="567"/>
+        <w:spacing w:line="288" w:lineRule="auto"/>
+        <w:ind w:left="850" w:hanging="283"/>
       </w:pPr>
       <w:r>
         <w:rPr>
@@ -2274,8 +2274,8 @@
     <w:p>
       <w:pPr>
         <w:pStyle w:val="ListBullet"/>
-        <w:spacing w:line="360" w:lineRule="auto"/>
-        <w:ind w:left="567"/>
+        <w:spacing w:line="288" w:lineRule="auto"/>
+        <w:ind w:left="850" w:hanging="283"/>
       </w:pPr>
       <w:r>
         <w:rPr>
@@ -2290,8 +2290,8 @@
     <w:p>
       <w:pPr>
         <w:pStyle w:val="ListBullet"/>
-        <w:spacing w:line="360" w:lineRule="auto"/>
-        <w:ind w:left="567"/>
+        <w:spacing w:line="288" w:lineRule="auto"/>
+        <w:ind w:left="850" w:hanging="283"/>
       </w:pPr>
       <w:r>
         <w:rPr>
@@ -2313,15 +2313,15 @@
           <w:b/>
           <w:i w:val="0"/>
           <w:color w:val="000000"/>
-          <w:sz w:val="26"/>
+          <w:sz w:val="32"/>
         </w:rPr>
         <w:t>1.2. Chức năng, nhiệm vụ của bộ phận thực tập</w:t>
       </w:r>
     </w:p>
     <w:p>
       <w:pPr>
-        <w:spacing w:line="360" w:lineRule="auto"/>
-        <w:ind w:firstLine="720"/>
+        <w:spacing w:line="288" w:lineRule="auto"/>
+        <w:ind w:firstLine="567"/>
         <w:jc w:val="both"/>
       </w:pPr>
       <w:r>
@@ -2336,8 +2336,8 @@
     </w:p>
     <w:p>
       <w:pPr>
-        <w:spacing w:line="360" w:lineRule="auto"/>
-        <w:ind w:firstLine="720"/>
+        <w:spacing w:line="288" w:lineRule="auto"/>
+        <w:ind w:firstLine="567"/>
         <w:jc w:val="both"/>
       </w:pPr>
       <w:r>
@@ -2352,8 +2352,8 @@
     </w:p>
     <w:p>
       <w:pPr>
-        <w:spacing w:line="360" w:lineRule="auto"/>
-        <w:ind w:firstLine="720"/>
+        <w:spacing w:line="288" w:lineRule="auto"/>
+        <w:ind w:firstLine="567"/>
         <w:jc w:val="both"/>
       </w:pPr>
       <w:r>
@@ -2368,8 +2368,8 @@
     </w:p>
     <w:p>
       <w:pPr>
-        <w:spacing w:line="360" w:lineRule="auto"/>
-        <w:ind w:firstLine="720"/>
+        <w:spacing w:line="288" w:lineRule="auto"/>
+        <w:ind w:firstLine="567"/>
         <w:jc w:val="both"/>
       </w:pPr>
       <w:r>
@@ -2384,8 +2384,8 @@
     </w:p>
     <w:p>
       <w:pPr>
-        <w:spacing w:line="360" w:lineRule="auto"/>
-        <w:ind w:firstLine="720"/>
+        <w:spacing w:line="288" w:lineRule="auto"/>
+        <w:ind w:firstLine="567"/>
         <w:jc w:val="both"/>
       </w:pPr>
       <w:r>
@@ -2400,8 +2400,8 @@
     </w:p>
     <w:p>
       <w:pPr>
-        <w:spacing w:line="360" w:lineRule="auto"/>
-        <w:ind w:firstLine="720"/>
+        <w:spacing w:line="288" w:lineRule="auto"/>
+        <w:ind w:firstLine="567"/>
         <w:jc w:val="both"/>
       </w:pPr>
       <w:r>
@@ -2416,8 +2416,8 @@
     </w:p>
     <w:p>
       <w:pPr>
-        <w:spacing w:line="360" w:lineRule="auto"/>
-        <w:ind w:firstLine="720"/>
+        <w:spacing w:line="288" w:lineRule="auto"/>
+        <w:ind w:firstLine="567"/>
         <w:jc w:val="both"/>
       </w:pPr>
       <w:r>
@@ -2432,8 +2432,8 @@
     </w:p>
     <w:p>
       <w:pPr>
-        <w:spacing w:line="360" w:lineRule="auto"/>
-        <w:ind w:firstLine="720"/>
+        <w:spacing w:line="288" w:lineRule="auto"/>
+        <w:ind w:firstLine="567"/>
         <w:jc w:val="both"/>
       </w:pPr>
       <w:r>
@@ -2448,8 +2448,8 @@
     </w:p>
     <w:p>
       <w:pPr>
-        <w:spacing w:line="360" w:lineRule="auto"/>
-        <w:ind w:firstLine="720"/>
+        <w:spacing w:line="288" w:lineRule="auto"/>
+        <w:ind w:firstLine="567"/>
         <w:jc w:val="both"/>
       </w:pPr>
       <w:r>
@@ -2472,15 +2472,15 @@
           <w:b/>
           <w:i w:val="0"/>
           <w:color w:val="000000"/>
-          <w:sz w:val="26"/>
+          <w:sz w:val="32"/>
         </w:rPr>
         <w:t>1.3. Môi trường làm việc và quy trình công tác</w:t>
       </w:r>
     </w:p>
     <w:p>
       <w:pPr>
-        <w:spacing w:line="360" w:lineRule="auto"/>
-        <w:ind w:firstLine="720"/>
+        <w:spacing w:line="288" w:lineRule="auto"/>
+        <w:ind w:firstLine="567"/>
         <w:jc w:val="both"/>
       </w:pPr>
       <w:r>
@@ -2495,8 +2495,8 @@
     </w:p>
     <w:p>
       <w:pPr>
-        <w:spacing w:line="360" w:lineRule="auto"/>
-        <w:ind w:firstLine="720"/>
+        <w:spacing w:line="288" w:lineRule="auto"/>
+        <w:ind w:firstLine="567"/>
         <w:jc w:val="both"/>
       </w:pPr>
       <w:r>
@@ -2512,8 +2512,8 @@
     <w:p>
       <w:pPr>
         <w:pStyle w:val="ListBullet"/>
-        <w:spacing w:line="360" w:lineRule="auto"/>
-        <w:ind w:left="567"/>
+        <w:spacing w:line="288" w:lineRule="auto"/>
+        <w:ind w:left="850" w:hanging="283"/>
       </w:pPr>
       <w:r>
         <w:rPr>
@@ -2528,8 +2528,8 @@
     <w:p>
       <w:pPr>
         <w:pStyle w:val="ListBullet"/>
-        <w:spacing w:line="360" w:lineRule="auto"/>
-        <w:ind w:left="567"/>
+        <w:spacing w:line="288" w:lineRule="auto"/>
+        <w:ind w:left="850" w:hanging="283"/>
       </w:pPr>
       <w:r>
         <w:rPr>
@@ -2544,8 +2544,8 @@
     <w:p>
       <w:pPr>
         <w:pStyle w:val="ListBullet"/>
-        <w:spacing w:line="360" w:lineRule="auto"/>
-        <w:ind w:left="567"/>
+        <w:spacing w:line="288" w:lineRule="auto"/>
+        <w:ind w:left="850" w:hanging="283"/>
       </w:pPr>
       <w:r>
         <w:rPr>
@@ -2560,8 +2560,8 @@
     <w:p>
       <w:pPr>
         <w:pStyle w:val="ListBullet"/>
-        <w:spacing w:line="360" w:lineRule="auto"/>
-        <w:ind w:left="567"/>
+        <w:spacing w:line="288" w:lineRule="auto"/>
+        <w:ind w:left="850" w:hanging="283"/>
       </w:pPr>
       <w:r>
         <w:rPr>
@@ -2575,8 +2575,8 @@
     </w:p>
     <w:p>
       <w:pPr>
-        <w:spacing w:line="360" w:lineRule="auto"/>
-        <w:ind w:firstLine="720"/>
+        <w:spacing w:line="288" w:lineRule="auto"/>
+        <w:ind w:firstLine="567"/>
         <w:jc w:val="both"/>
       </w:pPr>
       <w:r>
@@ -2591,8 +2591,8 @@
     </w:p>
     <w:p>
       <w:pPr>
-        <w:spacing w:line="360" w:lineRule="auto"/>
-        <w:ind w:firstLine="720"/>
+        <w:spacing w:line="288" w:lineRule="auto"/>
+        <w:ind w:firstLine="567"/>
         <w:jc w:val="both"/>
       </w:pPr>
       <w:r>
@@ -2608,8 +2608,8 @@
     <w:p>
       <w:pPr>
         <w:pStyle w:val="ListBullet"/>
-        <w:spacing w:line="360" w:lineRule="auto"/>
-        <w:ind w:left="567"/>
+        <w:spacing w:line="288" w:lineRule="auto"/>
+        <w:ind w:left="850" w:hanging="283"/>
       </w:pPr>
       <w:r>
         <w:rPr>
@@ -2624,8 +2624,8 @@
     <w:p>
       <w:pPr>
         <w:pStyle w:val="ListBullet"/>
-        <w:spacing w:line="360" w:lineRule="auto"/>
-        <w:ind w:left="567"/>
+        <w:spacing w:line="288" w:lineRule="auto"/>
+        <w:ind w:left="850" w:hanging="283"/>
       </w:pPr>
       <w:r>
         <w:rPr>
@@ -2640,8 +2640,8 @@
     <w:p>
       <w:pPr>
         <w:pStyle w:val="ListBullet"/>
-        <w:spacing w:line="360" w:lineRule="auto"/>
-        <w:ind w:left="567"/>
+        <w:spacing w:line="288" w:lineRule="auto"/>
+        <w:ind w:left="850" w:hanging="283"/>
       </w:pPr>
       <w:r>
         <w:rPr>
@@ -2656,8 +2656,8 @@
     <w:p>
       <w:pPr>
         <w:pStyle w:val="ListBullet"/>
-        <w:spacing w:line="360" w:lineRule="auto"/>
-        <w:ind w:left="567"/>
+        <w:spacing w:line="288" w:lineRule="auto"/>
+        <w:ind w:left="850" w:hanging="283"/>
       </w:pPr>
       <w:r>
         <w:rPr>
@@ -2672,8 +2672,8 @@
     <w:p>
       <w:pPr>
         <w:pStyle w:val="ListBullet"/>
-        <w:spacing w:line="360" w:lineRule="auto"/>
-        <w:ind w:left="567"/>
+        <w:spacing w:line="288" w:lineRule="auto"/>
+        <w:ind w:left="850" w:hanging="283"/>
       </w:pPr>
       <w:r>
         <w:rPr>
@@ -2701,7 +2701,7 @@
           <w:b/>
           <w:i w:val="0"/>
           <w:color w:val="000000"/>
-          <w:sz w:val="28"/>
+          <w:sz w:val="36"/>
         </w:rPr>
         <w:t>2. NỘI DUNG THỰC TẬP</w:t>
       </w:r>
@@ -2716,15 +2716,15 @@
           <w:b/>
           <w:i w:val="0"/>
           <w:color w:val="000000"/>
-          <w:sz w:val="26"/>
+          <w:sz w:val="32"/>
         </w:rPr>
         <w:t>2.1. Mục tiêu và yêu cầu của đợt thực tập</w:t>
       </w:r>
     </w:p>
     <w:p>
       <w:pPr>
-        <w:spacing w:line="360" w:lineRule="auto"/>
-        <w:ind w:firstLine="720"/>
+        <w:spacing w:line="288" w:lineRule="auto"/>
+        <w:ind w:firstLine="567"/>
         <w:jc w:val="both"/>
       </w:pPr>
       <w:r>
@@ -2739,8 +2739,8 @@
     </w:p>
     <w:p>
       <w:pPr>
-        <w:spacing w:line="360" w:lineRule="auto"/>
-        <w:ind w:firstLine="720"/>
+        <w:spacing w:line="288" w:lineRule="auto"/>
+        <w:ind w:firstLine="567"/>
         <w:jc w:val="both"/>
       </w:pPr>
       <w:r>
@@ -2756,8 +2756,8 @@
     <w:p>
       <w:pPr>
         <w:pStyle w:val="ListBullet"/>
-        <w:spacing w:line="360" w:lineRule="auto"/>
-        <w:ind w:left="567"/>
+        <w:spacing w:line="288" w:lineRule="auto"/>
+        <w:ind w:left="850" w:hanging="283"/>
       </w:pPr>
       <w:r>
         <w:rPr>
@@ -2772,8 +2772,8 @@
     <w:p>
       <w:pPr>
         <w:pStyle w:val="ListBullet"/>
-        <w:spacing w:line="360" w:lineRule="auto"/>
-        <w:ind w:left="567"/>
+        <w:spacing w:line="288" w:lineRule="auto"/>
+        <w:ind w:left="850" w:hanging="283"/>
       </w:pPr>
       <w:r>
         <w:rPr>
@@ -2788,8 +2788,8 @@
     <w:p>
       <w:pPr>
         <w:pStyle w:val="ListBullet"/>
-        <w:spacing w:line="360" w:lineRule="auto"/>
-        <w:ind w:left="567"/>
+        <w:spacing w:line="288" w:lineRule="auto"/>
+        <w:ind w:left="850" w:hanging="283"/>
       </w:pPr>
       <w:r>
         <w:rPr>
@@ -2804,8 +2804,8 @@
     <w:p>
       <w:pPr>
         <w:pStyle w:val="ListBullet"/>
-        <w:spacing w:line="360" w:lineRule="auto"/>
-        <w:ind w:left="567"/>
+        <w:spacing w:line="288" w:lineRule="auto"/>
+        <w:ind w:left="850" w:hanging="283"/>
       </w:pPr>
       <w:r>
         <w:rPr>
@@ -2820,8 +2820,8 @@
     <w:p>
       <w:pPr>
         <w:pStyle w:val="ListBullet"/>
-        <w:spacing w:line="360" w:lineRule="auto"/>
-        <w:ind w:left="567"/>
+        <w:spacing w:line="288" w:lineRule="auto"/>
+        <w:ind w:left="850" w:hanging="283"/>
       </w:pPr>
       <w:r>
         <w:rPr>
@@ -2836,8 +2836,8 @@
     <w:p>
       <w:pPr>
         <w:pStyle w:val="ListBullet"/>
-        <w:spacing w:line="360" w:lineRule="auto"/>
-        <w:ind w:left="567"/>
+        <w:spacing w:line="288" w:lineRule="auto"/>
+        <w:ind w:left="850" w:hanging="283"/>
       </w:pPr>
       <w:r>
         <w:rPr>
@@ -2851,8 +2851,8 @@
     </w:p>
     <w:p>
       <w:pPr>
-        <w:spacing w:line="360" w:lineRule="auto"/>
-        <w:ind w:firstLine="720"/>
+        <w:spacing w:line="288" w:lineRule="auto"/>
+        <w:ind w:firstLine="567"/>
         <w:jc w:val="both"/>
       </w:pPr>
       <w:r>
@@ -2875,15 +2875,15 @@
           <w:b/>
           <w:i w:val="0"/>
           <w:color w:val="000000"/>
-          <w:sz w:val="26"/>
+          <w:sz w:val="32"/>
         </w:rPr>
         <w:t>2.2. Kế hoạch thực tập</w:t>
       </w:r>
     </w:p>
     <w:p>
       <w:pPr>
-        <w:spacing w:line="360" w:lineRule="auto"/>
-        <w:ind w:firstLine="720"/>
+        <w:spacing w:line="288" w:lineRule="auto"/>
+        <w:ind w:firstLine="567"/>
         <w:jc w:val="both"/>
       </w:pPr>
       <w:r>
@@ -3671,15 +3671,15 @@
           <w:b/>
           <w:i w:val="0"/>
           <w:color w:val="000000"/>
-          <w:sz w:val="26"/>
+          <w:sz w:val="32"/>
         </w:rPr>
         <w:t>2.3. Các công việc đã thực hiện</w:t>
       </w:r>
     </w:p>
     <w:p>
       <w:pPr>
-        <w:spacing w:line="360" w:lineRule="auto"/>
-        <w:ind w:firstLine="720"/>
+        <w:spacing w:line="288" w:lineRule="auto"/>
+        <w:ind w:firstLine="567"/>
         <w:jc w:val="both"/>
       </w:pPr>
       <w:r>
@@ -3694,8 +3694,8 @@
     </w:p>
     <w:p>
       <w:pPr>
-        <w:spacing w:line="360" w:lineRule="auto"/>
-        <w:ind w:firstLine="720"/>
+        <w:spacing w:line="288" w:lineRule="auto"/>
+        <w:ind w:firstLine="567"/>
         <w:jc w:val="both"/>
       </w:pPr>
       <w:r>
@@ -3711,8 +3711,8 @@
     <w:p>
       <w:pPr>
         <w:pStyle w:val="ListBullet"/>
-        <w:spacing w:line="360" w:lineRule="auto"/>
-        <w:ind w:left="567"/>
+        <w:spacing w:line="288" w:lineRule="auto"/>
+        <w:ind w:left="850" w:hanging="283"/>
       </w:pPr>
       <w:r>
         <w:rPr>
@@ -3727,8 +3727,8 @@
     <w:p>
       <w:pPr>
         <w:pStyle w:val="ListBullet"/>
-        <w:spacing w:line="360" w:lineRule="auto"/>
-        <w:ind w:left="567"/>
+        <w:spacing w:line="288" w:lineRule="auto"/>
+        <w:ind w:left="850" w:hanging="283"/>
       </w:pPr>
       <w:r>
         <w:rPr>
@@ -3743,8 +3743,8 @@
     <w:p>
       <w:pPr>
         <w:pStyle w:val="ListBullet"/>
-        <w:spacing w:line="360" w:lineRule="auto"/>
-        <w:ind w:left="567"/>
+        <w:spacing w:line="288" w:lineRule="auto"/>
+        <w:ind w:left="850" w:hanging="283"/>
       </w:pPr>
       <w:r>
         <w:rPr>
@@ -3759,8 +3759,8 @@
     <w:p>
       <w:pPr>
         <w:pStyle w:val="ListBullet"/>
-        <w:spacing w:line="360" w:lineRule="auto"/>
-        <w:ind w:left="567"/>
+        <w:spacing w:line="288" w:lineRule="auto"/>
+        <w:ind w:left="850" w:hanging="283"/>
       </w:pPr>
       <w:r>
         <w:rPr>
@@ -3775,8 +3775,8 @@
     <w:p>
       <w:pPr>
         <w:pStyle w:val="ListBullet"/>
-        <w:spacing w:line="360" w:lineRule="auto"/>
-        <w:ind w:left="567"/>
+        <w:spacing w:line="288" w:lineRule="auto"/>
+        <w:ind w:left="850" w:hanging="283"/>
       </w:pPr>
       <w:r>
         <w:rPr>
@@ -3790,8 +3790,8 @@
     </w:p>
     <w:p>
       <w:pPr>
-        <w:spacing w:line="360" w:lineRule="auto"/>
-        <w:ind w:firstLine="720"/>
+        <w:spacing w:line="288" w:lineRule="auto"/>
+        <w:ind w:firstLine="567"/>
         <w:jc w:val="both"/>
       </w:pPr>
       <w:r>
@@ -3806,8 +3806,8 @@
     </w:p>
     <w:p>
       <w:pPr>
-        <w:spacing w:line="360" w:lineRule="auto"/>
-        <w:ind w:firstLine="720"/>
+        <w:spacing w:line="288" w:lineRule="auto"/>
+        <w:ind w:firstLine="567"/>
         <w:jc w:val="both"/>
       </w:pPr>
       <w:r>
@@ -3830,15 +3830,15 @@
           <w:b/>
           <w:i w:val="0"/>
           <w:color w:val="000000"/>
-          <w:sz w:val="26"/>
+          <w:sz w:val="28"/>
         </w:rPr>
         <w:t>2.3.1. Thiết kế cơ sở dữ liệu</w:t>
       </w:r>
     </w:p>
     <w:p>
       <w:pPr>
-        <w:spacing w:line="360" w:lineRule="auto"/>
-        <w:ind w:firstLine="720"/>
+        <w:spacing w:line="288" w:lineRule="auto"/>
+        <w:ind w:firstLine="567"/>
         <w:jc w:val="both"/>
       </w:pPr>
       <w:r>
@@ -3853,8 +3853,8 @@
     </w:p>
     <w:p>
       <w:pPr>
-        <w:spacing w:line="360" w:lineRule="auto"/>
-        <w:ind w:firstLine="720"/>
+        <w:spacing w:line="288" w:lineRule="auto"/>
+        <w:ind w:firstLine="567"/>
         <w:jc w:val="both"/>
       </w:pPr>
       <w:r>
@@ -3870,8 +3870,8 @@
     <w:p>
       <w:pPr>
         <w:pStyle w:val="ListBullet"/>
-        <w:spacing w:line="360" w:lineRule="auto"/>
-        <w:ind w:left="567"/>
+        <w:spacing w:line="288" w:lineRule="auto"/>
+        <w:ind w:left="850" w:hanging="283"/>
       </w:pPr>
       <w:r>
         <w:rPr>
@@ -3886,8 +3886,8 @@
     <w:p>
       <w:pPr>
         <w:pStyle w:val="ListBullet"/>
-        <w:spacing w:line="360" w:lineRule="auto"/>
-        <w:ind w:left="567"/>
+        <w:spacing w:line="288" w:lineRule="auto"/>
+        <w:ind w:left="850" w:hanging="283"/>
       </w:pPr>
       <w:r>
         <w:rPr>
@@ -3902,8 +3902,8 @@
     <w:p>
       <w:pPr>
         <w:pStyle w:val="ListBullet"/>
-        <w:spacing w:line="360" w:lineRule="auto"/>
-        <w:ind w:left="567"/>
+        <w:spacing w:line="288" w:lineRule="auto"/>
+        <w:ind w:left="850" w:hanging="283"/>
       </w:pPr>
       <w:r>
         <w:rPr>
@@ -3918,8 +3918,8 @@
     <w:p>
       <w:pPr>
         <w:pStyle w:val="ListBullet"/>
-        <w:spacing w:line="360" w:lineRule="auto"/>
-        <w:ind w:left="567"/>
+        <w:spacing w:line="288" w:lineRule="auto"/>
+        <w:ind w:left="850" w:hanging="283"/>
       </w:pPr>
       <w:r>
         <w:rPr>
@@ -3933,8 +3933,8 @@
     </w:p>
     <w:p>
       <w:pPr>
-        <w:spacing w:line="360" w:lineRule="auto"/>
-        <w:ind w:firstLine="720"/>
+        <w:spacing w:line="288" w:lineRule="auto"/>
+        <w:ind w:firstLine="567"/>
         <w:jc w:val="both"/>
       </w:pPr>
       <w:r>
@@ -3957,15 +3957,15 @@
           <w:b/>
           <w:i w:val="0"/>
           <w:color w:val="000000"/>
-          <w:sz w:val="26"/>
+          <w:sz w:val="28"/>
         </w:rPr>
         <w:t>2.3.2. Thiết kế màn hình</w:t>
       </w:r>
     </w:p>
     <w:p>
       <w:pPr>
-        <w:spacing w:line="360" w:lineRule="auto"/>
-        <w:ind w:firstLine="720"/>
+        <w:spacing w:line="288" w:lineRule="auto"/>
+        <w:ind w:firstLine="567"/>
         <w:jc w:val="both"/>
       </w:pPr>
       <w:r>
@@ -3980,8 +3980,8 @@
     </w:p>
     <w:p>
       <w:pPr>
-        <w:spacing w:line="360" w:lineRule="auto"/>
-        <w:ind w:firstLine="720"/>
+        <w:spacing w:line="288" w:lineRule="auto"/>
+        <w:ind w:firstLine="567"/>
         <w:jc w:val="both"/>
       </w:pPr>
       <w:r>
@@ -3997,8 +3997,8 @@
     <w:p>
       <w:pPr>
         <w:pStyle w:val="ListBullet"/>
-        <w:spacing w:line="360" w:lineRule="auto"/>
-        <w:ind w:left="567"/>
+        <w:spacing w:line="288" w:lineRule="auto"/>
+        <w:ind w:left="850" w:hanging="283"/>
       </w:pPr>
       <w:r>
         <w:rPr>
@@ -4013,8 +4013,8 @@
     <w:p>
       <w:pPr>
         <w:pStyle w:val="ListBullet"/>
-        <w:spacing w:line="360" w:lineRule="auto"/>
-        <w:ind w:left="567"/>
+        <w:spacing w:line="288" w:lineRule="auto"/>
+        <w:ind w:left="850" w:hanging="283"/>
       </w:pPr>
       <w:r>
         <w:rPr>
@@ -4029,8 +4029,8 @@
     <w:p>
       <w:pPr>
         <w:pStyle w:val="ListBullet"/>
-        <w:spacing w:line="360" w:lineRule="auto"/>
-        <w:ind w:left="567"/>
+        <w:spacing w:line="288" w:lineRule="auto"/>
+        <w:ind w:left="850" w:hanging="283"/>
       </w:pPr>
       <w:r>
         <w:rPr>
@@ -4045,8 +4045,8 @@
     <w:p>
       <w:pPr>
         <w:pStyle w:val="ListBullet"/>
-        <w:spacing w:line="360" w:lineRule="auto"/>
-        <w:ind w:left="567"/>
+        <w:spacing w:line="288" w:lineRule="auto"/>
+        <w:ind w:left="850" w:hanging="283"/>
       </w:pPr>
       <w:r>
         <w:rPr>
@@ -4061,8 +4061,8 @@
     <w:p>
       <w:pPr>
         <w:pStyle w:val="ListBullet"/>
-        <w:spacing w:line="360" w:lineRule="auto"/>
-        <w:ind w:left="567"/>
+        <w:spacing w:line="288" w:lineRule="auto"/>
+        <w:ind w:left="850" w:hanging="283"/>
       </w:pPr>
       <w:r>
         <w:rPr>
@@ -4076,8 +4076,8 @@
     </w:p>
     <w:p>
       <w:pPr>
-        <w:spacing w:line="360" w:lineRule="auto"/>
-        <w:ind w:firstLine="720"/>
+        <w:spacing w:line="288" w:lineRule="auto"/>
+        <w:ind w:firstLine="567"/>
         <w:jc w:val="both"/>
       </w:pPr>
       <w:r>
@@ -4100,15 +4100,15 @@
           <w:b/>
           <w:i w:val="0"/>
           <w:color w:val="000000"/>
-          <w:sz w:val="26"/>
+          <w:sz w:val="28"/>
         </w:rPr>
         <w:t>2.3.3. Thiết kế API RESTful</w:t>
       </w:r>
     </w:p>
     <w:p>
       <w:pPr>
-        <w:spacing w:line="360" w:lineRule="auto"/>
-        <w:ind w:firstLine="720"/>
+        <w:spacing w:line="288" w:lineRule="auto"/>
+        <w:ind w:firstLine="567"/>
         <w:jc w:val="both"/>
       </w:pPr>
       <w:r>
@@ -4123,8 +4123,8 @@
     </w:p>
     <w:p>
       <w:pPr>
-        <w:spacing w:line="360" w:lineRule="auto"/>
-        <w:ind w:firstLine="720"/>
+        <w:spacing w:line="288" w:lineRule="auto"/>
+        <w:ind w:firstLine="567"/>
         <w:jc w:val="both"/>
       </w:pPr>
       <w:r>
@@ -4140,8 +4140,8 @@
     <w:p>
       <w:pPr>
         <w:pStyle w:val="ListBullet"/>
-        <w:spacing w:line="360" w:lineRule="auto"/>
-        <w:ind w:left="567"/>
+        <w:spacing w:line="288" w:lineRule="auto"/>
+        <w:ind w:left="850" w:hanging="283"/>
       </w:pPr>
       <w:r>
         <w:rPr>
@@ -4156,8 +4156,8 @@
     <w:p>
       <w:pPr>
         <w:pStyle w:val="ListBullet"/>
-        <w:spacing w:line="360" w:lineRule="auto"/>
-        <w:ind w:left="567"/>
+        <w:spacing w:line="288" w:lineRule="auto"/>
+        <w:ind w:left="850" w:hanging="283"/>
       </w:pPr>
       <w:r>
         <w:rPr>
@@ -4172,8 +4172,8 @@
     <w:p>
       <w:pPr>
         <w:pStyle w:val="ListBullet"/>
-        <w:spacing w:line="360" w:lineRule="auto"/>
-        <w:ind w:left="567"/>
+        <w:spacing w:line="288" w:lineRule="auto"/>
+        <w:ind w:left="850" w:hanging="283"/>
       </w:pPr>
       <w:r>
         <w:rPr>
@@ -4188,8 +4188,8 @@
     <w:p>
       <w:pPr>
         <w:pStyle w:val="ListBullet"/>
-        <w:spacing w:line="360" w:lineRule="auto"/>
-        <w:ind w:left="567"/>
+        <w:spacing w:line="288" w:lineRule="auto"/>
+        <w:ind w:left="850" w:hanging="283"/>
       </w:pPr>
       <w:r>
         <w:rPr>
@@ -4204,8 +4204,8 @@
     <w:p>
       <w:pPr>
         <w:pStyle w:val="ListBullet"/>
-        <w:spacing w:line="360" w:lineRule="auto"/>
-        <w:ind w:left="567"/>
+        <w:spacing w:line="288" w:lineRule="auto"/>
+        <w:ind w:left="850" w:hanging="283"/>
       </w:pPr>
       <w:r>
         <w:rPr>
@@ -4220,8 +4220,8 @@
     <w:p>
       <w:pPr>
         <w:pStyle w:val="ListBullet"/>
-        <w:spacing w:line="360" w:lineRule="auto"/>
-        <w:ind w:left="567"/>
+        <w:spacing w:line="288" w:lineRule="auto"/>
+        <w:ind w:left="850" w:hanging="283"/>
       </w:pPr>
       <w:r>
         <w:rPr>
@@ -4243,15 +4243,15 @@
           <w:b/>
           <w:i w:val="0"/>
           <w:color w:val="000000"/>
-          <w:sz w:val="26"/>
+          <w:sz w:val="28"/>
         </w:rPr>
         <w:t>2.3.4. Thiết kế Batch Processing</w:t>
       </w:r>
     </w:p>
     <w:p>
       <w:pPr>
-        <w:spacing w:line="360" w:lineRule="auto"/>
-        <w:ind w:firstLine="720"/>
+        <w:spacing w:line="288" w:lineRule="auto"/>
+        <w:ind w:firstLine="567"/>
         <w:jc w:val="both"/>
       </w:pPr>
       <w:r>
@@ -4266,8 +4266,8 @@
     </w:p>
     <w:p>
       <w:pPr>
-        <w:spacing w:line="360" w:lineRule="auto"/>
-        <w:ind w:firstLine="720"/>
+        <w:spacing w:line="288" w:lineRule="auto"/>
+        <w:ind w:firstLine="567"/>
         <w:jc w:val="both"/>
       </w:pPr>
       <w:r>
@@ -4283,8 +4283,8 @@
     <w:p>
       <w:pPr>
         <w:pStyle w:val="ListBullet"/>
-        <w:spacing w:line="360" w:lineRule="auto"/>
-        <w:ind w:left="567"/>
+        <w:spacing w:line="288" w:lineRule="auto"/>
+        <w:ind w:left="850" w:hanging="283"/>
       </w:pPr>
       <w:r>
         <w:rPr>
@@ -4299,8 +4299,8 @@
     <w:p>
       <w:pPr>
         <w:pStyle w:val="ListBullet"/>
-        <w:spacing w:line="360" w:lineRule="auto"/>
-        <w:ind w:left="567"/>
+        <w:spacing w:line="288" w:lineRule="auto"/>
+        <w:ind w:left="850" w:hanging="283"/>
       </w:pPr>
       <w:r>
         <w:rPr>
@@ -4315,8 +4315,8 @@
     <w:p>
       <w:pPr>
         <w:pStyle w:val="ListBullet"/>
-        <w:spacing w:line="360" w:lineRule="auto"/>
-        <w:ind w:left="567"/>
+        <w:spacing w:line="288" w:lineRule="auto"/>
+        <w:ind w:left="850" w:hanging="283"/>
       </w:pPr>
       <w:r>
         <w:rPr>
@@ -4331,8 +4331,8 @@
     <w:p>
       <w:pPr>
         <w:pStyle w:val="ListBullet"/>
-        <w:spacing w:line="360" w:lineRule="auto"/>
-        <w:ind w:left="567"/>
+        <w:spacing w:line="288" w:lineRule="auto"/>
+        <w:ind w:left="850" w:hanging="283"/>
       </w:pPr>
       <w:r>
         <w:rPr>
@@ -4347,8 +4347,8 @@
     <w:p>
       <w:pPr>
         <w:pStyle w:val="ListBullet"/>
-        <w:spacing w:line="360" w:lineRule="auto"/>
-        <w:ind w:left="567"/>
+        <w:spacing w:line="288" w:lineRule="auto"/>
+        <w:ind w:left="850" w:hanging="283"/>
       </w:pPr>
       <w:r>
         <w:rPr>
@@ -4370,15 +4370,15 @@
           <w:b/>
           <w:i w:val="0"/>
           <w:color w:val="000000"/>
-          <w:sz w:val="26"/>
+          <w:sz w:val="28"/>
         </w:rPr>
         <w:t>2.3.5. Quy trình xử lý Review (Shiteki)</w:t>
       </w:r>
     </w:p>
     <w:p>
       <w:pPr>
-        <w:spacing w:line="360" w:lineRule="auto"/>
-        <w:ind w:firstLine="720"/>
+        <w:spacing w:line="288" w:lineRule="auto"/>
+        <w:ind w:firstLine="567"/>
         <w:jc w:val="both"/>
       </w:pPr>
       <w:r>
@@ -4393,8 +4393,8 @@
     </w:p>
     <w:p>
       <w:pPr>
-        <w:spacing w:line="360" w:lineRule="auto"/>
-        <w:ind w:firstLine="720"/>
+        <w:spacing w:line="288" w:lineRule="auto"/>
+        <w:ind w:firstLine="567"/>
         <w:jc w:val="both"/>
       </w:pPr>
       <w:r>
@@ -4410,8 +4410,8 @@
     <w:p>
       <w:pPr>
         <w:pStyle w:val="ListBullet"/>
-        <w:spacing w:line="360" w:lineRule="auto"/>
-        <w:ind w:left="567"/>
+        <w:spacing w:line="288" w:lineRule="auto"/>
+        <w:ind w:left="850" w:hanging="283"/>
       </w:pPr>
       <w:r>
         <w:rPr>
@@ -4426,8 +4426,8 @@
     <w:p>
       <w:pPr>
         <w:pStyle w:val="ListBullet"/>
-        <w:spacing w:line="360" w:lineRule="auto"/>
-        <w:ind w:left="567"/>
+        <w:spacing w:line="288" w:lineRule="auto"/>
+        <w:ind w:left="850" w:hanging="283"/>
       </w:pPr>
       <w:r>
         <w:rPr>
@@ -4442,8 +4442,8 @@
     <w:p>
       <w:pPr>
         <w:pStyle w:val="ListBullet"/>
-        <w:spacing w:line="360" w:lineRule="auto"/>
-        <w:ind w:left="567"/>
+        <w:spacing w:line="288" w:lineRule="auto"/>
+        <w:ind w:left="850" w:hanging="283"/>
       </w:pPr>
       <w:r>
         <w:rPr>
@@ -4458,8 +4458,8 @@
     <w:p>
       <w:pPr>
         <w:pStyle w:val="ListBullet"/>
-        <w:spacing w:line="360" w:lineRule="auto"/>
-        <w:ind w:left="567"/>
+        <w:spacing w:line="288" w:lineRule="auto"/>
+        <w:ind w:left="850" w:hanging="283"/>
       </w:pPr>
       <w:r>
         <w:rPr>
@@ -4481,7 +4481,7 @@
           <w:b/>
           <w:i w:val="0"/>
           <w:color w:val="000000"/>
-          <w:sz w:val="26"/>
+          <w:sz w:val="32"/>
         </w:rPr>
         <w:t>2.4. Công nghệ, công cụ và kỹ thuật sử dụng</w:t>
       </w:r>
@@ -4917,7 +4917,7 @@
           <w:b/>
           <w:i w:val="0"/>
           <w:color w:val="000000"/>
-          <w:sz w:val="28"/>
+          <w:sz w:val="36"/>
         </w:rPr>
         <w:t>3. KẾT QUẢ VÀ ĐÁNH GIÁ</w:t>
       </w:r>
@@ -4932,15 +4932,15 @@
           <w:b/>
           <w:i w:val="0"/>
           <w:color w:val="000000"/>
-          <w:sz w:val="26"/>
+          <w:sz w:val="32"/>
         </w:rPr>
         <w:t>3.1. Kết quả đạt được trong quá trình thực tập</w:t>
       </w:r>
     </w:p>
     <w:p>
       <w:pPr>
-        <w:spacing w:line="360" w:lineRule="auto"/>
-        <w:ind w:firstLine="720"/>
+        <w:spacing w:line="288" w:lineRule="auto"/>
+        <w:ind w:firstLine="567"/>
         <w:jc w:val="both"/>
       </w:pPr>
       <w:r>
@@ -4955,8 +4955,8 @@
     </w:p>
     <w:p>
       <w:pPr>
-        <w:spacing w:line="360" w:lineRule="auto"/>
-        <w:ind w:firstLine="720"/>
+        <w:spacing w:line="288" w:lineRule="auto"/>
+        <w:ind w:firstLine="567"/>
         <w:jc w:val="both"/>
       </w:pPr>
       <w:r>
@@ -4971,8 +4971,8 @@
     </w:p>
     <w:p>
       <w:pPr>
-        <w:spacing w:line="360" w:lineRule="auto"/>
-        <w:ind w:firstLine="720"/>
+        <w:spacing w:line="288" w:lineRule="auto"/>
+        <w:ind w:firstLine="567"/>
         <w:jc w:val="both"/>
       </w:pPr>
       <w:r>
@@ -4988,8 +4988,8 @@
     <w:p>
       <w:pPr>
         <w:pStyle w:val="ListBullet"/>
-        <w:spacing w:line="360" w:lineRule="auto"/>
-        <w:ind w:left="567"/>
+        <w:spacing w:line="288" w:lineRule="auto"/>
+        <w:ind w:left="850" w:hanging="283"/>
       </w:pPr>
       <w:r>
         <w:rPr>
@@ -5004,8 +5004,8 @@
     <w:p>
       <w:pPr>
         <w:pStyle w:val="ListBullet"/>
-        <w:spacing w:line="360" w:lineRule="auto"/>
-        <w:ind w:left="567"/>
+        <w:spacing w:line="288" w:lineRule="auto"/>
+        <w:ind w:left="850" w:hanging="283"/>
       </w:pPr>
       <w:r>
         <w:rPr>
@@ -5020,8 +5020,8 @@
     <w:p>
       <w:pPr>
         <w:pStyle w:val="ListBullet"/>
-        <w:spacing w:line="360" w:lineRule="auto"/>
-        <w:ind w:left="567"/>
+        <w:spacing w:line="288" w:lineRule="auto"/>
+        <w:ind w:left="850" w:hanging="283"/>
       </w:pPr>
       <w:r>
         <w:rPr>
@@ -5036,8 +5036,8 @@
     <w:p>
       <w:pPr>
         <w:pStyle w:val="ListBullet"/>
-        <w:spacing w:line="360" w:lineRule="auto"/>
-        <w:ind w:left="567"/>
+        <w:spacing w:line="288" w:lineRule="auto"/>
+        <w:ind w:left="850" w:hanging="283"/>
       </w:pPr>
       <w:r>
         <w:rPr>
@@ -5052,8 +5052,8 @@
     <w:p>
       <w:pPr>
         <w:pStyle w:val="ListBullet"/>
-        <w:spacing w:line="360" w:lineRule="auto"/>
-        <w:ind w:left="567"/>
+        <w:spacing w:line="288" w:lineRule="auto"/>
+        <w:ind w:left="850" w:hanging="283"/>
       </w:pPr>
       <w:r>
         <w:rPr>
@@ -5068,8 +5068,8 @@
     <w:p>
       <w:pPr>
         <w:pStyle w:val="ListBullet"/>
-        <w:spacing w:line="360" w:lineRule="auto"/>
-        <w:ind w:left="567"/>
+        <w:spacing w:line="288" w:lineRule="auto"/>
+        <w:ind w:left="850" w:hanging="283"/>
       </w:pPr>
       <w:r>
         <w:rPr>
@@ -5084,8 +5084,8 @@
     <w:p>
       <w:pPr>
         <w:pStyle w:val="ListBullet"/>
-        <w:spacing w:line="360" w:lineRule="auto"/>
-        <w:ind w:left="567"/>
+        <w:spacing w:line="288" w:lineRule="auto"/>
+        <w:ind w:left="850" w:hanging="283"/>
       </w:pPr>
       <w:r>
         <w:rPr>
@@ -5107,7 +5107,7 @@
           <w:b/>
           <w:i w:val="0"/>
           <w:color w:val="000000"/>
-          <w:sz w:val="26"/>
+          <w:sz w:val="32"/>
         </w:rPr>
         <w:t>3.2. Kiến thức và kỹ năng tích lũy được</w:t>
       </w:r>
@@ -5122,15 +5122,15 @@
           <w:b/>
           <w:i w:val="0"/>
           <w:color w:val="000000"/>
-          <w:sz w:val="26"/>
+          <w:sz w:val="28"/>
         </w:rPr>
         <w:t>3.2.1. Kiến thức chuyên môn</w:t>
       </w:r>
     </w:p>
     <w:p>
       <w:pPr>
-        <w:spacing w:line="360" w:lineRule="auto"/>
-        <w:ind w:firstLine="720"/>
+        <w:spacing w:line="288" w:lineRule="auto"/>
+        <w:ind w:firstLine="567"/>
         <w:jc w:val="both"/>
       </w:pPr>
       <w:r>
@@ -5146,8 +5146,8 @@
     <w:p>
       <w:pPr>
         <w:pStyle w:val="ListBullet"/>
-        <w:spacing w:line="360" w:lineRule="auto"/>
-        <w:ind w:left="567"/>
+        <w:spacing w:line="288" w:lineRule="auto"/>
+        <w:ind w:left="850" w:hanging="283"/>
       </w:pPr>
       <w:r>
         <w:rPr>
@@ -5162,8 +5162,8 @@
     <w:p>
       <w:pPr>
         <w:pStyle w:val="ListBullet"/>
-        <w:spacing w:line="360" w:lineRule="auto"/>
-        <w:ind w:left="567"/>
+        <w:spacing w:line="288" w:lineRule="auto"/>
+        <w:ind w:left="850" w:hanging="283"/>
       </w:pPr>
       <w:r>
         <w:rPr>
@@ -5178,8 +5178,8 @@
     <w:p>
       <w:pPr>
         <w:pStyle w:val="ListBullet"/>
-        <w:spacing w:line="360" w:lineRule="auto"/>
-        <w:ind w:left="567"/>
+        <w:spacing w:line="288" w:lineRule="auto"/>
+        <w:ind w:left="850" w:hanging="283"/>
       </w:pPr>
       <w:r>
         <w:rPr>
@@ -5194,8 +5194,8 @@
     <w:p>
       <w:pPr>
         <w:pStyle w:val="ListBullet"/>
-        <w:spacing w:line="360" w:lineRule="auto"/>
-        <w:ind w:left="567"/>
+        <w:spacing w:line="288" w:lineRule="auto"/>
+        <w:ind w:left="850" w:hanging="283"/>
       </w:pPr>
       <w:r>
         <w:rPr>
@@ -5210,8 +5210,8 @@
     <w:p>
       <w:pPr>
         <w:pStyle w:val="ListBullet"/>
-        <w:spacing w:line="360" w:lineRule="auto"/>
-        <w:ind w:left="567"/>
+        <w:spacing w:line="288" w:lineRule="auto"/>
+        <w:ind w:left="850" w:hanging="283"/>
       </w:pPr>
       <w:r>
         <w:rPr>
@@ -5233,15 +5233,15 @@
           <w:b/>
           <w:i w:val="0"/>
           <w:color w:val="000000"/>
-          <w:sz w:val="26"/>
+          <w:sz w:val="28"/>
         </w:rPr>
         <w:t>3.2.2. Kỹ năng làm việc nhóm</w:t>
       </w:r>
     </w:p>
     <w:p>
       <w:pPr>
-        <w:spacing w:line="360" w:lineRule="auto"/>
-        <w:ind w:firstLine="720"/>
+        <w:spacing w:line="288" w:lineRule="auto"/>
+        <w:ind w:firstLine="567"/>
         <w:jc w:val="both"/>
       </w:pPr>
       <w:r>
@@ -5257,8 +5257,8 @@
     <w:p>
       <w:pPr>
         <w:pStyle w:val="ListBullet"/>
-        <w:spacing w:line="360" w:lineRule="auto"/>
-        <w:ind w:left="567"/>
+        <w:spacing w:line="288" w:lineRule="auto"/>
+        <w:ind w:left="850" w:hanging="283"/>
       </w:pPr>
       <w:r>
         <w:rPr>
@@ -5273,8 +5273,8 @@
     <w:p>
       <w:pPr>
         <w:pStyle w:val="ListBullet"/>
-        <w:spacing w:line="360" w:lineRule="auto"/>
-        <w:ind w:left="567"/>
+        <w:spacing w:line="288" w:lineRule="auto"/>
+        <w:ind w:left="850" w:hanging="283"/>
       </w:pPr>
       <w:r>
         <w:rPr>
@@ -5289,8 +5289,8 @@
     <w:p>
       <w:pPr>
         <w:pStyle w:val="ListBullet"/>
-        <w:spacing w:line="360" w:lineRule="auto"/>
-        <w:ind w:left="567"/>
+        <w:spacing w:line="288" w:lineRule="auto"/>
+        <w:ind w:left="850" w:hanging="283"/>
       </w:pPr>
       <w:r>
         <w:rPr>
@@ -5305,8 +5305,8 @@
     <w:p>
       <w:pPr>
         <w:pStyle w:val="ListBullet"/>
-        <w:spacing w:line="360" w:lineRule="auto"/>
-        <w:ind w:left="567"/>
+        <w:spacing w:line="288" w:lineRule="auto"/>
+        <w:ind w:left="850" w:hanging="283"/>
       </w:pPr>
       <w:r>
         <w:rPr>
@@ -5328,15 +5328,15 @@
           <w:b/>
           <w:i w:val="0"/>
           <w:color w:val="000000"/>
-          <w:sz w:val="26"/>
+          <w:sz w:val="28"/>
         </w:rPr>
         <w:t>3.2.3. Kỹ năng phân tích và giải quyết vấn đề</w:t>
       </w:r>
     </w:p>
     <w:p>
       <w:pPr>
-        <w:spacing w:line="360" w:lineRule="auto"/>
-        <w:ind w:firstLine="720"/>
+        <w:spacing w:line="288" w:lineRule="auto"/>
+        <w:ind w:firstLine="567"/>
         <w:jc w:val="both"/>
       </w:pPr>
       <w:r>
@@ -5352,8 +5352,8 @@
     <w:p>
       <w:pPr>
         <w:pStyle w:val="ListBullet"/>
-        <w:spacing w:line="360" w:lineRule="auto"/>
-        <w:ind w:left="567"/>
+        <w:spacing w:line="288" w:lineRule="auto"/>
+        <w:ind w:left="850" w:hanging="283"/>
       </w:pPr>
       <w:r>
         <w:rPr>
@@ -5368,8 +5368,8 @@
     <w:p>
       <w:pPr>
         <w:pStyle w:val="ListBullet"/>
-        <w:spacing w:line="360" w:lineRule="auto"/>
-        <w:ind w:left="567"/>
+        <w:spacing w:line="288" w:lineRule="auto"/>
+        <w:ind w:left="850" w:hanging="283"/>
       </w:pPr>
       <w:r>
         <w:rPr>
@@ -5384,8 +5384,8 @@
     <w:p>
       <w:pPr>
         <w:pStyle w:val="ListBullet"/>
-        <w:spacing w:line="360" w:lineRule="auto"/>
-        <w:ind w:left="567"/>
+        <w:spacing w:line="288" w:lineRule="auto"/>
+        <w:ind w:left="850" w:hanging="283"/>
       </w:pPr>
       <w:r>
         <w:rPr>
@@ -5400,8 +5400,8 @@
     <w:p>
       <w:pPr>
         <w:pStyle w:val="ListBullet"/>
-        <w:spacing w:line="360" w:lineRule="auto"/>
-        <w:ind w:left="567"/>
+        <w:spacing w:line="288" w:lineRule="auto"/>
+        <w:ind w:left="850" w:hanging="283"/>
       </w:pPr>
       <w:r>
         <w:rPr>
@@ -5423,15 +5423,15 @@
           <w:b/>
           <w:i w:val="0"/>
           <w:color w:val="000000"/>
-          <w:sz w:val="26"/>
+          <w:sz w:val="32"/>
         </w:rPr>
         <w:t>3.3. Thuận lợi và khó khăn</w:t>
       </w:r>
     </w:p>
     <w:p>
       <w:pPr>
-        <w:spacing w:line="360" w:lineRule="auto"/>
-        <w:ind w:firstLine="720"/>
+        <w:spacing w:line="288" w:lineRule="auto"/>
+        <w:ind w:firstLine="567"/>
         <w:jc w:val="both"/>
       </w:pPr>
       <w:r>
@@ -5447,8 +5447,8 @@
     <w:p>
       <w:pPr>
         <w:pStyle w:val="ListBullet"/>
-        <w:spacing w:line="360" w:lineRule="auto"/>
-        <w:ind w:left="567"/>
+        <w:spacing w:line="288" w:lineRule="auto"/>
+        <w:ind w:left="850" w:hanging="283"/>
       </w:pPr>
       <w:r>
         <w:rPr>
@@ -5463,8 +5463,8 @@
     <w:p>
       <w:pPr>
         <w:pStyle w:val="ListBullet"/>
-        <w:spacing w:line="360" w:lineRule="auto"/>
-        <w:ind w:left="567"/>
+        <w:spacing w:line="288" w:lineRule="auto"/>
+        <w:ind w:left="850" w:hanging="283"/>
       </w:pPr>
       <w:r>
         <w:rPr>
@@ -5479,8 +5479,8 @@
     <w:p>
       <w:pPr>
         <w:pStyle w:val="ListBullet"/>
-        <w:spacing w:line="360" w:lineRule="auto"/>
-        <w:ind w:left="567"/>
+        <w:spacing w:line="288" w:lineRule="auto"/>
+        <w:ind w:left="850" w:hanging="283"/>
       </w:pPr>
       <w:r>
         <w:rPr>
@@ -5495,8 +5495,8 @@
     <w:p>
       <w:pPr>
         <w:pStyle w:val="ListBullet"/>
-        <w:spacing w:line="360" w:lineRule="auto"/>
-        <w:ind w:left="567"/>
+        <w:spacing w:line="288" w:lineRule="auto"/>
+        <w:ind w:left="850" w:hanging="283"/>
       </w:pPr>
       <w:r>
         <w:rPr>
@@ -5510,8 +5510,8 @@
     </w:p>
     <w:p>
       <w:pPr>
-        <w:spacing w:line="360" w:lineRule="auto"/>
-        <w:ind w:firstLine="720"/>
+        <w:spacing w:line="288" w:lineRule="auto"/>
+        <w:ind w:firstLine="567"/>
         <w:jc w:val="both"/>
       </w:pPr>
       <w:r>
@@ -5527,8 +5527,8 @@
     <w:p>
       <w:pPr>
         <w:pStyle w:val="ListBullet"/>
-        <w:spacing w:line="360" w:lineRule="auto"/>
-        <w:ind w:left="567"/>
+        <w:spacing w:line="288" w:lineRule="auto"/>
+        <w:ind w:left="850" w:hanging="283"/>
       </w:pPr>
       <w:r>
         <w:rPr>
@@ -5543,8 +5543,8 @@
     <w:p>
       <w:pPr>
         <w:pStyle w:val="ListBullet"/>
-        <w:spacing w:line="360" w:lineRule="auto"/>
-        <w:ind w:left="567"/>
+        <w:spacing w:line="288" w:lineRule="auto"/>
+        <w:ind w:left="850" w:hanging="283"/>
       </w:pPr>
       <w:r>
         <w:rPr>
@@ -5559,8 +5559,8 @@
     <w:p>
       <w:pPr>
         <w:pStyle w:val="ListBullet"/>
-        <w:spacing w:line="360" w:lineRule="auto"/>
-        <w:ind w:left="567"/>
+        <w:spacing w:line="288" w:lineRule="auto"/>
+        <w:ind w:left="850" w:hanging="283"/>
       </w:pPr>
       <w:r>
         <w:rPr>
@@ -5575,8 +5575,8 @@
     <w:p>
       <w:pPr>
         <w:pStyle w:val="ListBullet"/>
-        <w:spacing w:line="360" w:lineRule="auto"/>
-        <w:ind w:left="567"/>
+        <w:spacing w:line="288" w:lineRule="auto"/>
+        <w:ind w:left="850" w:hanging="283"/>
       </w:pPr>
       <w:r>
         <w:rPr>
@@ -5590,8 +5590,8 @@
     </w:p>
     <w:p>
       <w:pPr>
-        <w:spacing w:line="360" w:lineRule="auto"/>
-        <w:ind w:firstLine="720"/>
+        <w:spacing w:line="288" w:lineRule="auto"/>
+        <w:ind w:firstLine="567"/>
         <w:jc w:val="both"/>
       </w:pPr>
       <w:r>
@@ -5620,7 +5620,7 @@
           <w:b/>
           <w:i w:val="0"/>
           <w:color w:val="000000"/>
-          <w:sz w:val="28"/>
+          <w:sz w:val="36"/>
         </w:rPr>
         <w:t>4. NHẬN XÉT VÀ ĐỊNH HƯỚNG</w:t>
       </w:r>
@@ -5635,15 +5635,15 @@
           <w:b/>
           <w:i w:val="0"/>
           <w:color w:val="000000"/>
-          <w:sz w:val="26"/>
+          <w:sz w:val="32"/>
         </w:rPr>
         <w:t>4.1. Nhận xét chung về đợt thực tập</w:t>
       </w:r>
     </w:p>
     <w:p>
       <w:pPr>
-        <w:spacing w:line="360" w:lineRule="auto"/>
-        <w:ind w:firstLine="720"/>
+        <w:spacing w:line="288" w:lineRule="auto"/>
+        <w:ind w:firstLine="567"/>
         <w:jc w:val="both"/>
       </w:pPr>
       <w:r>
@@ -5658,8 +5658,8 @@
     </w:p>
     <w:p>
       <w:pPr>
-        <w:spacing w:line="360" w:lineRule="auto"/>
-        <w:ind w:firstLine="720"/>
+        <w:spacing w:line="288" w:lineRule="auto"/>
+        <w:ind w:firstLine="567"/>
         <w:jc w:val="both"/>
       </w:pPr>
       <w:r>
@@ -5674,8 +5674,8 @@
     </w:p>
     <w:p>
       <w:pPr>
-        <w:spacing w:line="360" w:lineRule="auto"/>
-        <w:ind w:firstLine="720"/>
+        <w:spacing w:line="288" w:lineRule="auto"/>
+        <w:ind w:firstLine="567"/>
         <w:jc w:val="both"/>
       </w:pPr>
       <w:r>
@@ -5690,8 +5690,8 @@
     </w:p>
     <w:p>
       <w:pPr>
-        <w:spacing w:line="360" w:lineRule="auto"/>
-        <w:ind w:firstLine="720"/>
+        <w:spacing w:line="288" w:lineRule="auto"/>
+        <w:ind w:firstLine="567"/>
         <w:jc w:val="both"/>
       </w:pPr>
       <w:r>
@@ -5714,15 +5714,15 @@
           <w:b/>
           <w:i w:val="0"/>
           <w:color w:val="000000"/>
-          <w:sz w:val="26"/>
+          <w:sz w:val="32"/>
         </w:rPr>
         <w:t>4.2. Bài học kinh nghiệm rút ra</w:t>
       </w:r>
     </w:p>
     <w:p>
       <w:pPr>
-        <w:spacing w:line="360" w:lineRule="auto"/>
-        <w:ind w:firstLine="720"/>
+        <w:spacing w:line="288" w:lineRule="auto"/>
+        <w:ind w:firstLine="567"/>
         <w:jc w:val="both"/>
       </w:pPr>
       <w:r>
@@ -5737,8 +5737,8 @@
     </w:p>
     <w:p>
       <w:pPr>
-        <w:spacing w:line="360" w:lineRule="auto"/>
-        <w:ind w:firstLine="720"/>
+        <w:spacing w:line="288" w:lineRule="auto"/>
+        <w:ind w:firstLine="567"/>
         <w:jc w:val="both"/>
       </w:pPr>
       <w:r>
@@ -5753,8 +5753,8 @@
     </w:p>
     <w:p>
       <w:pPr>
-        <w:spacing w:line="360" w:lineRule="auto"/>
-        <w:ind w:firstLine="720"/>
+        <w:spacing w:line="288" w:lineRule="auto"/>
+        <w:ind w:firstLine="567"/>
         <w:jc w:val="both"/>
       </w:pPr>
       <w:r>
@@ -5770,8 +5770,8 @@
     <w:p>
       <w:pPr>
         <w:pStyle w:val="ListBullet"/>
-        <w:spacing w:line="360" w:lineRule="auto"/>
-        <w:ind w:left="567"/>
+        <w:spacing w:line="288" w:lineRule="auto"/>
+        <w:ind w:left="850" w:hanging="283"/>
       </w:pPr>
       <w:r>
         <w:rPr>
@@ -5786,8 +5786,8 @@
     <w:p>
       <w:pPr>
         <w:pStyle w:val="ListBullet"/>
-        <w:spacing w:line="360" w:lineRule="auto"/>
-        <w:ind w:left="567"/>
+        <w:spacing w:line="288" w:lineRule="auto"/>
+        <w:ind w:left="850" w:hanging="283"/>
       </w:pPr>
       <w:r>
         <w:rPr>
@@ -5802,8 +5802,8 @@
     <w:p>
       <w:pPr>
         <w:pStyle w:val="ListBullet"/>
-        <w:spacing w:line="360" w:lineRule="auto"/>
-        <w:ind w:left="567"/>
+        <w:spacing w:line="288" w:lineRule="auto"/>
+        <w:ind w:left="850" w:hanging="283"/>
       </w:pPr>
       <w:r>
         <w:rPr>
@@ -5818,8 +5818,8 @@
     <w:p>
       <w:pPr>
         <w:pStyle w:val="ListBullet"/>
-        <w:spacing w:line="360" w:lineRule="auto"/>
-        <w:ind w:left="567"/>
+        <w:spacing w:line="288" w:lineRule="auto"/>
+        <w:ind w:left="850" w:hanging="283"/>
       </w:pPr>
       <w:r>
         <w:rPr>
@@ -5834,8 +5834,8 @@
     <w:p>
       <w:pPr>
         <w:pStyle w:val="ListBullet"/>
-        <w:spacing w:line="360" w:lineRule="auto"/>
-        <w:ind w:left="567"/>
+        <w:spacing w:line="288" w:lineRule="auto"/>
+        <w:ind w:left="850" w:hanging="283"/>
       </w:pPr>
       <w:r>
         <w:rPr>
@@ -5857,15 +5857,15 @@
           <w:b/>
           <w:i w:val="0"/>
           <w:color w:val="000000"/>
-          <w:sz w:val="26"/>
+          <w:sz w:val="32"/>
         </w:rPr>
         <w:t>4.3. Định hướng nghề nghiệp và học tập sau thực tập</w:t>
       </w:r>
     </w:p>
     <w:p>
       <w:pPr>
-        <w:spacing w:line="360" w:lineRule="auto"/>
-        <w:ind w:firstLine="720"/>
+        <w:spacing w:line="288" w:lineRule="auto"/>
+        <w:ind w:firstLine="567"/>
         <w:jc w:val="both"/>
       </w:pPr>
       <w:r>
@@ -5880,8 +5880,8 @@
     </w:p>
     <w:p>
       <w:pPr>
-        <w:spacing w:line="360" w:lineRule="auto"/>
-        <w:ind w:firstLine="720"/>
+        <w:spacing w:line="288" w:lineRule="auto"/>
+        <w:ind w:firstLine="567"/>
         <w:jc w:val="both"/>
       </w:pPr>
       <w:r>
@@ -5896,8 +5896,8 @@
     </w:p>
     <w:p>
       <w:pPr>
-        <w:spacing w:line="360" w:lineRule="auto"/>
-        <w:ind w:firstLine="720"/>
+        <w:spacing w:line="288" w:lineRule="auto"/>
+        <w:ind w:firstLine="567"/>
         <w:jc w:val="both"/>
       </w:pPr>
       <w:r>
@@ -5913,8 +5913,8 @@
     <w:p>
       <w:pPr>
         <w:pStyle w:val="ListBullet"/>
-        <w:spacing w:line="360" w:lineRule="auto"/>
-        <w:ind w:left="567"/>
+        <w:spacing w:line="288" w:lineRule="auto"/>
+        <w:ind w:left="850" w:hanging="283"/>
       </w:pPr>
       <w:r>
         <w:rPr>
@@ -5929,8 +5929,8 @@
     <w:p>
       <w:pPr>
         <w:pStyle w:val="ListBullet"/>
-        <w:spacing w:line="360" w:lineRule="auto"/>
-        <w:ind w:left="567"/>
+        <w:spacing w:line="288" w:lineRule="auto"/>
+        <w:ind w:left="850" w:hanging="283"/>
       </w:pPr>
       <w:r>
         <w:rPr>
@@ -5945,8 +5945,8 @@
     <w:p>
       <w:pPr>
         <w:pStyle w:val="ListBullet"/>
-        <w:spacing w:line="360" w:lineRule="auto"/>
-        <w:ind w:left="567"/>
+        <w:spacing w:line="288" w:lineRule="auto"/>
+        <w:ind w:left="850" w:hanging="283"/>
       </w:pPr>
       <w:r>
         <w:rPr>
@@ -5961,8 +5961,8 @@
     <w:p>
       <w:pPr>
         <w:pStyle w:val="ListBullet"/>
-        <w:spacing w:line="360" w:lineRule="auto"/>
-        <w:ind w:left="567"/>
+        <w:spacing w:line="288" w:lineRule="auto"/>
+        <w:ind w:left="850" w:hanging="283"/>
       </w:pPr>
       <w:r>
         <w:rPr>
@@ -5977,8 +5977,8 @@
     <w:p>
       <w:pPr>
         <w:pStyle w:val="ListBullet"/>
-        <w:spacing w:line="360" w:lineRule="auto"/>
-        <w:ind w:left="567"/>
+        <w:spacing w:line="288" w:lineRule="auto"/>
+        <w:ind w:left="850" w:hanging="283"/>
       </w:pPr>
       <w:r>
         <w:rPr>
@@ -5992,8 +5992,8 @@
     </w:p>
     <w:p>
       <w:pPr>
-        <w:spacing w:line="360" w:lineRule="auto"/>
-        <w:ind w:firstLine="720"/>
+        <w:spacing w:line="288" w:lineRule="auto"/>
+        <w:ind w:firstLine="567"/>
         <w:jc w:val="both"/>
       </w:pPr>
       <w:r>
@@ -6016,7 +6016,7 @@
           <w:b/>
           <w:i w:val="0"/>
           <w:color w:val="000000"/>
-          <w:sz w:val="26"/>
+          <w:sz w:val="32"/>
         </w:rPr>
         <w:t>4.4. Những đóng góp của đề tài</w:t>
       </w:r>
@@ -6031,7 +6031,7 @@
           <w:b/>
           <w:i w:val="0"/>
           <w:color w:val="000000"/>
-          <w:sz w:val="26"/>
+          <w:sz w:val="28"/>
         </w:rPr>
         <w:t>4.4.1. Đóng góp về mặt sản phẩm</w:t>
       </w:r>
@@ -6039,8 +6039,8 @@
     <w:p>
       <w:pPr>
         <w:pStyle w:val="ListBullet"/>
-        <w:spacing w:line="360" w:lineRule="auto"/>
-        <w:ind w:left="567"/>
+        <w:spacing w:line="288" w:lineRule="auto"/>
+        <w:ind w:left="850" w:hanging="283"/>
       </w:pPr>
       <w:r>
         <w:rPr>
@@ -6055,8 +6055,8 @@
     <w:p>
       <w:pPr>
         <w:pStyle w:val="ListBullet"/>
-        <w:spacing w:line="360" w:lineRule="auto"/>
-        <w:ind w:left="567"/>
+        <w:spacing w:line="288" w:lineRule="auto"/>
+        <w:ind w:left="850" w:hanging="283"/>
       </w:pPr>
       <w:r>
         <w:rPr>
@@ -6071,8 +6071,8 @@
     <w:p>
       <w:pPr>
         <w:pStyle w:val="ListBullet"/>
-        <w:spacing w:line="360" w:lineRule="auto"/>
-        <w:ind w:left="567"/>
+        <w:spacing w:line="288" w:lineRule="auto"/>
+        <w:ind w:left="850" w:hanging="283"/>
       </w:pPr>
       <w:r>
         <w:rPr>
@@ -6087,8 +6087,8 @@
     <w:p>
       <w:pPr>
         <w:pStyle w:val="ListBullet"/>
-        <w:spacing w:line="360" w:lineRule="auto"/>
-        <w:ind w:left="567"/>
+        <w:spacing w:line="288" w:lineRule="auto"/>
+        <w:ind w:left="850" w:hanging="283"/>
       </w:pPr>
       <w:r>
         <w:rPr>
@@ -6110,7 +6110,7 @@
           <w:b/>
           <w:i w:val="0"/>
           <w:color w:val="000000"/>
-          <w:sz w:val="26"/>
+          <w:sz w:val="28"/>
         </w:rPr>
         <w:t>4.4.2. Đóng góp về mặt quy trình</w:t>
       </w:r>
@@ -6118,8 +6118,8 @@
     <w:p>
       <w:pPr>
         <w:pStyle w:val="ListBullet"/>
-        <w:spacing w:line="360" w:lineRule="auto"/>
-        <w:ind w:left="567"/>
+        <w:spacing w:line="288" w:lineRule="auto"/>
+        <w:ind w:left="850" w:hanging="283"/>
       </w:pPr>
       <w:r>
         <w:rPr>
@@ -6134,8 +6134,8 @@
     <w:p>
       <w:pPr>
         <w:pStyle w:val="ListBullet"/>
-        <w:spacing w:line="360" w:lineRule="auto"/>
-        <w:ind w:left="567"/>
+        <w:spacing w:line="288" w:lineRule="auto"/>
+        <w:ind w:left="850" w:hanging="283"/>
       </w:pPr>
       <w:r>
         <w:rPr>
@@ -6150,8 +6150,8 @@
     <w:p>
       <w:pPr>
         <w:pStyle w:val="ListBullet"/>
-        <w:spacing w:line="360" w:lineRule="auto"/>
-        <w:ind w:left="567"/>
+        <w:spacing w:line="288" w:lineRule="auto"/>
+        <w:ind w:left="850" w:hanging="283"/>
       </w:pPr>
       <w:r>
         <w:rPr>
@@ -6166,8 +6166,8 @@
     <w:p>
       <w:pPr>
         <w:pStyle w:val="ListBullet"/>
-        <w:spacing w:line="360" w:lineRule="auto"/>
-        <w:ind w:left="567"/>
+        <w:spacing w:line="288" w:lineRule="auto"/>
+        <w:ind w:left="850" w:hanging="283"/>
       </w:pPr>
       <w:r>
         <w:rPr>
@@ -6189,7 +6189,7 @@
           <w:b/>
           <w:i w:val="0"/>
           <w:color w:val="000000"/>
-          <w:sz w:val="26"/>
+          <w:sz w:val="28"/>
         </w:rPr>
         <w:t>4.4.3. Đóng góp về mặt kiến thức</w:t>
       </w:r>
@@ -6197,8 +6197,8 @@
     <w:p>
       <w:pPr>
         <w:pStyle w:val="ListBullet"/>
-        <w:spacing w:line="360" w:lineRule="auto"/>
-        <w:ind w:left="567"/>
+        <w:spacing w:line="288" w:lineRule="auto"/>
+        <w:ind w:left="850" w:hanging="283"/>
       </w:pPr>
       <w:r>
         <w:rPr>
@@ -6213,8 +6213,8 @@
     <w:p>
       <w:pPr>
         <w:pStyle w:val="ListBullet"/>
-        <w:spacing w:line="360" w:lineRule="auto"/>
-        <w:ind w:left="567"/>
+        <w:spacing w:line="288" w:lineRule="auto"/>
+        <w:ind w:left="850" w:hanging="283"/>
       </w:pPr>
       <w:r>
         <w:rPr>
@@ -6229,8 +6229,8 @@
     <w:p>
       <w:pPr>
         <w:pStyle w:val="ListBullet"/>
-        <w:spacing w:line="360" w:lineRule="auto"/>
-        <w:ind w:left="567"/>
+        <w:spacing w:line="288" w:lineRule="auto"/>
+        <w:ind w:left="850" w:hanging="283"/>
       </w:pPr>
       <w:r>
         <w:rPr>
@@ -6257,7 +6257,7 @@
           <w:rFonts w:ascii="Times New Roman" w:hAnsi="Times New Roman" w:eastAsia="Times New Roman"/>
           <w:b/>
           <w:color w:val="000000"/>
-          <w:sz w:val="28"/>
+          <w:sz w:val="36"/>
         </w:rPr>
         <w:t>TÀI LIỆU THAM KHẢO</w:t>
       </w:r>
@@ -6759,7 +6759,7 @@
           <w:rFonts w:ascii="Times New Roman" w:hAnsi="Times New Roman" w:eastAsia="Times New Roman"/>
           <w:b/>
           <w:color w:val="000000"/>
-          <w:sz w:val="28"/>
+          <w:sz w:val="36"/>
         </w:rPr>
         <w:t>PHỤ LỤC</w:t>
       </w:r>
@@ -6774,14 +6774,14 @@
           <w:b/>
           <w:i w:val="0"/>
           <w:color w:val="000000"/>
-          <w:sz w:val="26"/>
+          <w:sz w:val="32"/>
         </w:rPr>
         <w:t>Phụ lục A: Nhật ký thực tập</w:t>
       </w:r>
     </w:p>
     <w:p>
       <w:pPr>
-        <w:spacing w:line="360" w:lineRule="auto"/>
+        <w:spacing w:line="288" w:lineRule="auto"/>
         <w:jc w:val="both"/>
       </w:pPr>
       <w:r>
@@ -7543,7 +7543,7 @@
           <w:b/>
           <w:i w:val="0"/>
           <w:color w:val="000000"/>
-          <w:sz w:val="26"/>
+          <w:sz w:val="32"/>
         </w:rPr>
         <w:t>Phụ lục B: Hình ảnh, tài liệu minh chứng</w:t>
       </w:r>
@@ -7572,7 +7572,7 @@
           <w:b/>
           <w:i w:val="0"/>
           <w:color w:val="000000"/>
-          <w:sz w:val="26"/>
+          <w:sz w:val="32"/>
         </w:rPr>
         <w:t>Phụ lục C: Sản phẩm thực tập</w:t>
       </w:r>
@@ -7594,7 +7594,7 @@
     <w:sectPr>
       <w:headerReference w:type="default" r:id="rId12"/>
       <w:pgSz w:w="12240" w:h="15840"/>
-      <w:pgMar w:top="1134" w:right="1134" w:bottom="1134" w:left="1701" w:header="720" w:footer="720" w:gutter="0"/>
+      <w:pgMar w:top="1417" w:right="1134" w:bottom="1417" w:left="1701" w:header="720" w:footer="720" w:gutter="0"/>
       <w:cols w:space="720"/>
       <w:docGrid w:linePitch="360"/>
     </w:sectPr>
@@ -8026,7 +8026,7 @@
     <w:qFormat/>
     <w:rsid w:val="00FC693F"/>
     <w:pPr>
-      <w:spacing w:line="360" w:lineRule="auto"/>
+      <w:spacing w:line="288" w:lineRule="auto"/>
       <w:jc w:val="both"/>
     </w:pPr>
     <w:rPr>

</xml_diff>